<commit_message>
proof read thesis, 7694 words at 40 pages
</commit_message>
<xml_diff>
--- a/Thesis.docx
+++ b/Thesis.docx
@@ -71,7 +71,7 @@
       <w:bookmarkStart w:id="1" w:name="_Toc406051955"/>
       <w:bookmarkStart w:id="2" w:name="_Toc411418154"/>
       <w:bookmarkStart w:id="3" w:name="_Ref505963441"/>
-      <w:bookmarkStart w:id="4" w:name="_Toc510109362"/>
+      <w:bookmarkStart w:id="4" w:name="_Toc510196019"/>
       <w:r>
         <w:lastRenderedPageBreak/>
         <w:t>Declaration</w:t>
@@ -138,7 +138,7 @@
       <w:bookmarkStart w:id="8" w:name="_Toc406008744"/>
       <w:bookmarkStart w:id="9" w:name="_Toc406051956"/>
       <w:bookmarkStart w:id="10" w:name="_Toc411418155"/>
-      <w:bookmarkStart w:id="11" w:name="_Toc510109363"/>
+      <w:bookmarkStart w:id="11" w:name="_Toc510196020"/>
       <w:r>
         <w:lastRenderedPageBreak/>
         <w:t>Abstrac</w:t>
@@ -334,7 +334,7 @@
       <w:bookmarkStart w:id="12" w:name="_Toc406008745"/>
       <w:bookmarkStart w:id="13" w:name="_Toc406051957"/>
       <w:bookmarkStart w:id="14" w:name="_Toc411418156"/>
-      <w:bookmarkStart w:id="15" w:name="_Toc510109364"/>
+      <w:bookmarkStart w:id="15" w:name="_Toc510196021"/>
       <w:r>
         <w:lastRenderedPageBreak/>
         <w:t>Acknowledgements</w:t>
@@ -356,7 +356,15 @@
         <w:t xml:space="preserve"> to thank my </w:t>
       </w:r>
       <w:r>
-        <w:t>project supervisor, Mr Denis McCarthy, and my second reader Dr. David Scott</w:t>
+        <w:t xml:space="preserve">project supervisor, Mr Denis McCarthy, and my second reader </w:t>
+      </w:r>
+      <w:proofErr w:type="spellStart"/>
+      <w:r>
+        <w:t>Dr.</w:t>
+      </w:r>
+      <w:proofErr w:type="spellEnd"/>
+      <w:r>
+        <w:t xml:space="preserve"> David Scott</w:t>
       </w:r>
       <w:r>
         <w:t>. Without their assistance</w:t>
@@ -388,7 +396,7 @@
         <w:t xml:space="preserve">Without the knowledge and </w:t>
       </w:r>
       <w:r>
-        <w:t>solutions</w:t>
+        <w:t>input</w:t>
       </w:r>
       <w:r>
         <w:t xml:space="preserve"> they provided, some features may not have made into the final build of application. </w:t>
@@ -415,7 +423,7 @@
         </w:numPr>
       </w:pPr>
       <w:bookmarkStart w:id="17" w:name="_Toc411418157"/>
-      <w:bookmarkStart w:id="18" w:name="_Toc510109365"/>
+      <w:bookmarkStart w:id="18" w:name="_Toc510196022"/>
       <w:bookmarkEnd w:id="16"/>
       <w:r>
         <w:lastRenderedPageBreak/>
@@ -450,7 +458,7 @@
       <w:r>
         <w:fldChar w:fldCharType="separate"/>
       </w:r>
-      <w:hyperlink w:anchor="_Toc510109362" w:history="1">
+      <w:hyperlink w:anchor="_Toc510196019" w:history="1">
         <w:r>
           <w:rPr>
             <w:rStyle w:val="Hyperlink"/>
@@ -477,7 +485,7 @@
             <w:noProof/>
             <w:webHidden/>
           </w:rPr>
-          <w:instrText xml:space="preserve"> PAGEREF _Toc510109362 \h </w:instrText>
+          <w:instrText xml:space="preserve"> PAGEREF _Toc510196019 \h </w:instrText>
         </w:r>
         <w:r>
           <w:rPr>
@@ -524,7 +532,7 @@
           <w:lang w:eastAsia="en-IE"/>
         </w:rPr>
       </w:pPr>
-      <w:hyperlink w:anchor="_Toc510109363" w:history="1">
+      <w:hyperlink w:anchor="_Toc510196020" w:history="1">
         <w:r>
           <w:rPr>
             <w:rStyle w:val="Hyperlink"/>
@@ -551,7 +559,7 @@
             <w:noProof/>
             <w:webHidden/>
           </w:rPr>
-          <w:instrText xml:space="preserve"> PAGEREF _Toc510109363 \h </w:instrText>
+          <w:instrText xml:space="preserve"> PAGEREF _Toc510196020 \h </w:instrText>
         </w:r>
         <w:r>
           <w:rPr>
@@ -598,7 +606,7 @@
           <w:lang w:eastAsia="en-IE"/>
         </w:rPr>
       </w:pPr>
-      <w:hyperlink w:anchor="_Toc510109364" w:history="1">
+      <w:hyperlink w:anchor="_Toc510196021" w:history="1">
         <w:r>
           <w:rPr>
             <w:rStyle w:val="Hyperlink"/>
@@ -625,7 +633,7 @@
             <w:noProof/>
             <w:webHidden/>
           </w:rPr>
-          <w:instrText xml:space="preserve"> PAGEREF _Toc510109364 \h </w:instrText>
+          <w:instrText xml:space="preserve"> PAGEREF _Toc510196021 \h </w:instrText>
         </w:r>
         <w:r>
           <w:rPr>
@@ -672,7 +680,7 @@
           <w:lang w:eastAsia="en-IE"/>
         </w:rPr>
       </w:pPr>
-      <w:hyperlink w:anchor="_Toc510109365" w:history="1">
+      <w:hyperlink w:anchor="_Toc510196022" w:history="1">
         <w:r>
           <w:rPr>
             <w:rStyle w:val="Hyperlink"/>
@@ -699,7 +707,7 @@
             <w:noProof/>
             <w:webHidden/>
           </w:rPr>
-          <w:instrText xml:space="preserve"> PAGEREF _Toc510109365 \h </w:instrText>
+          <w:instrText xml:space="preserve"> PAGEREF _Toc510196022 \h </w:instrText>
         </w:r>
         <w:r>
           <w:rPr>
@@ -746,7 +754,7 @@
           <w:lang w:eastAsia="en-IE"/>
         </w:rPr>
       </w:pPr>
-      <w:hyperlink w:anchor="_Toc510109366" w:history="1">
+      <w:hyperlink w:anchor="_Toc510196023" w:history="1">
         <w:r>
           <w:rPr>
             <w:rStyle w:val="Hyperlink"/>
@@ -773,7 +781,7 @@
             <w:noProof/>
             <w:webHidden/>
           </w:rPr>
-          <w:instrText xml:space="preserve"> PAGEREF _Toc510109366 \h </w:instrText>
+          <w:instrText xml:space="preserve"> PAGEREF _Toc510196023 \h </w:instrText>
         </w:r>
         <w:r>
           <w:rPr>
@@ -820,7 +828,7 @@
           <w:lang w:eastAsia="en-IE"/>
         </w:rPr>
       </w:pPr>
-      <w:hyperlink w:anchor="_Toc510109367" w:history="1">
+      <w:hyperlink w:anchor="_Toc510196024" w:history="1">
         <w:r>
           <w:rPr>
             <w:rStyle w:val="Hyperlink"/>
@@ -847,7 +855,7 @@
             <w:noProof/>
             <w:webHidden/>
           </w:rPr>
-          <w:instrText xml:space="preserve"> PAGEREF _Toc510109367 \h </w:instrText>
+          <w:instrText xml:space="preserve"> PAGEREF _Toc510196024 \h </w:instrText>
         </w:r>
         <w:r>
           <w:rPr>
@@ -894,7 +902,7 @@
           <w:lang w:eastAsia="en-IE"/>
         </w:rPr>
       </w:pPr>
-      <w:hyperlink w:anchor="_Toc510109368" w:history="1">
+      <w:hyperlink w:anchor="_Toc510196025" w:history="1">
         <w:r>
           <w:rPr>
             <w:rStyle w:val="Hyperlink"/>
@@ -921,7 +929,7 @@
             <w:noProof/>
             <w:webHidden/>
           </w:rPr>
-          <w:instrText xml:space="preserve"> PAGEREF _Toc510109368 \h </w:instrText>
+          <w:instrText xml:space="preserve"> PAGEREF _Toc510196025 \h </w:instrText>
         </w:r>
         <w:r>
           <w:rPr>
@@ -967,7 +975,7 @@
           <w:lang w:eastAsia="en-IE"/>
         </w:rPr>
       </w:pPr>
-      <w:hyperlink w:anchor="_Toc510109369" w:history="1">
+      <w:hyperlink w:anchor="_Toc510196026" w:history="1">
         <w:r>
           <w:rPr>
             <w:rStyle w:val="Hyperlink"/>
@@ -994,7 +1002,7 @@
             <w:noProof/>
             <w:webHidden/>
           </w:rPr>
-          <w:instrText xml:space="preserve"> PAGEREF _Toc510109369 \h </w:instrText>
+          <w:instrText xml:space="preserve"> PAGEREF _Toc510196026 \h </w:instrText>
         </w:r>
         <w:r>
           <w:rPr>
@@ -1040,7 +1048,7 @@
           <w:lang w:eastAsia="en-IE"/>
         </w:rPr>
       </w:pPr>
-      <w:hyperlink w:anchor="_Toc510109370" w:history="1">
+      <w:hyperlink w:anchor="_Toc510196027" w:history="1">
         <w:r>
           <w:rPr>
             <w:rStyle w:val="Hyperlink"/>
@@ -1067,7 +1075,7 @@
             <w:noProof/>
             <w:webHidden/>
           </w:rPr>
-          <w:instrText xml:space="preserve"> PAGEREF _Toc510109370 \h </w:instrText>
+          <w:instrText xml:space="preserve"> PAGEREF _Toc510196027 \h </w:instrText>
         </w:r>
         <w:r>
           <w:rPr>
@@ -1113,7 +1121,7 @@
           <w:lang w:eastAsia="en-IE"/>
         </w:rPr>
       </w:pPr>
-      <w:hyperlink w:anchor="_Toc510109371" w:history="1">
+      <w:hyperlink w:anchor="_Toc510196028" w:history="1">
         <w:r>
           <w:rPr>
             <w:rStyle w:val="Hyperlink"/>
@@ -1140,7 +1148,7 @@
             <w:noProof/>
             <w:webHidden/>
           </w:rPr>
-          <w:instrText xml:space="preserve"> PAGEREF _Toc510109371 \h </w:instrText>
+          <w:instrText xml:space="preserve"> PAGEREF _Toc510196028 \h </w:instrText>
         </w:r>
         <w:r>
           <w:rPr>
@@ -1186,7 +1194,7 @@
           <w:lang w:eastAsia="en-IE"/>
         </w:rPr>
       </w:pPr>
-      <w:hyperlink w:anchor="_Toc510109372" w:history="1">
+      <w:hyperlink w:anchor="_Toc510196029" w:history="1">
         <w:r>
           <w:rPr>
             <w:rStyle w:val="Hyperlink"/>
@@ -1213,7 +1221,7 @@
             <w:noProof/>
             <w:webHidden/>
           </w:rPr>
-          <w:instrText xml:space="preserve"> PAGEREF _Toc510109372 \h </w:instrText>
+          <w:instrText xml:space="preserve"> PAGEREF _Toc510196029 \h </w:instrText>
         </w:r>
         <w:r>
           <w:rPr>
@@ -1259,7 +1267,7 @@
           <w:lang w:eastAsia="en-IE"/>
         </w:rPr>
       </w:pPr>
-      <w:hyperlink w:anchor="_Toc510109373" w:history="1">
+      <w:hyperlink w:anchor="_Toc510196030" w:history="1">
         <w:r>
           <w:rPr>
             <w:rStyle w:val="Hyperlink"/>
@@ -1286,7 +1294,7 @@
             <w:noProof/>
             <w:webHidden/>
           </w:rPr>
-          <w:instrText xml:space="preserve"> PAGEREF _Toc510109373 \h </w:instrText>
+          <w:instrText xml:space="preserve"> PAGEREF _Toc510196030 \h </w:instrText>
         </w:r>
         <w:r>
           <w:rPr>
@@ -1333,7 +1341,7 @@
           <w:lang w:eastAsia="en-IE"/>
         </w:rPr>
       </w:pPr>
-      <w:hyperlink w:anchor="_Toc510109374" w:history="1">
+      <w:hyperlink w:anchor="_Toc510196031" w:history="1">
         <w:r>
           <w:rPr>
             <w:rStyle w:val="Hyperlink"/>
@@ -1360,7 +1368,7 @@
             <w:noProof/>
             <w:webHidden/>
           </w:rPr>
-          <w:instrText xml:space="preserve"> PAGEREF _Toc510109374 \h </w:instrText>
+          <w:instrText xml:space="preserve"> PAGEREF _Toc510196031 \h </w:instrText>
         </w:r>
         <w:r>
           <w:rPr>
@@ -1406,7 +1414,7 @@
           <w:lang w:eastAsia="en-IE"/>
         </w:rPr>
       </w:pPr>
-      <w:hyperlink w:anchor="_Toc510109375" w:history="1">
+      <w:hyperlink w:anchor="_Toc510196032" w:history="1">
         <w:r>
           <w:rPr>
             <w:rStyle w:val="Hyperlink"/>
@@ -1433,7 +1441,7 @@
             <w:noProof/>
             <w:webHidden/>
           </w:rPr>
-          <w:instrText xml:space="preserve"> PAGEREF _Toc510109375 \h </w:instrText>
+          <w:instrText xml:space="preserve"> PAGEREF _Toc510196032 \h </w:instrText>
         </w:r>
         <w:r>
           <w:rPr>
@@ -1479,7 +1487,7 @@
           <w:lang w:eastAsia="en-IE"/>
         </w:rPr>
       </w:pPr>
-      <w:hyperlink w:anchor="_Toc510109376" w:history="1">
+      <w:hyperlink w:anchor="_Toc510196033" w:history="1">
         <w:r>
           <w:rPr>
             <w:rStyle w:val="Hyperlink"/>
@@ -1506,7 +1514,7 @@
             <w:noProof/>
             <w:webHidden/>
           </w:rPr>
-          <w:instrText xml:space="preserve"> PAGEREF _Toc510109376 \h </w:instrText>
+          <w:instrText xml:space="preserve"> PAGEREF _Toc510196033 \h </w:instrText>
         </w:r>
         <w:r>
           <w:rPr>
@@ -1552,7 +1560,7 @@
           <w:lang w:eastAsia="en-IE"/>
         </w:rPr>
       </w:pPr>
-      <w:hyperlink w:anchor="_Toc510109377" w:history="1">
+      <w:hyperlink w:anchor="_Toc510196034" w:history="1">
         <w:r>
           <w:rPr>
             <w:rStyle w:val="Hyperlink"/>
@@ -1579,7 +1587,7 @@
             <w:noProof/>
             <w:webHidden/>
           </w:rPr>
-          <w:instrText xml:space="preserve"> PAGEREF _Toc510109377 \h </w:instrText>
+          <w:instrText xml:space="preserve"> PAGEREF _Toc510196034 \h </w:instrText>
         </w:r>
         <w:r>
           <w:rPr>
@@ -1622,7 +1630,7 @@
           <w:lang w:val="en-IE" w:eastAsia="en-IE"/>
         </w:rPr>
       </w:pPr>
-      <w:hyperlink w:anchor="_Toc510109378" w:history="1">
+      <w:hyperlink w:anchor="_Toc510196035" w:history="1">
         <w:r>
           <w:rPr>
             <w:rStyle w:val="Hyperlink"/>
@@ -1649,7 +1657,7 @@
             <w:noProof/>
             <w:webHidden/>
           </w:rPr>
-          <w:instrText xml:space="preserve"> PAGEREF _Toc510109378 \h </w:instrText>
+          <w:instrText xml:space="preserve"> PAGEREF _Toc510196035 \h </w:instrText>
         </w:r>
         <w:r>
           <w:rPr>
@@ -1695,7 +1703,7 @@
           <w:lang w:eastAsia="en-IE"/>
         </w:rPr>
       </w:pPr>
-      <w:hyperlink w:anchor="_Toc510109379" w:history="1">
+      <w:hyperlink w:anchor="_Toc510196036" w:history="1">
         <w:r>
           <w:rPr>
             <w:rStyle w:val="Hyperlink"/>
@@ -1722,7 +1730,7 @@
             <w:noProof/>
             <w:webHidden/>
           </w:rPr>
-          <w:instrText xml:space="preserve"> PAGEREF _Toc510109379 \h </w:instrText>
+          <w:instrText xml:space="preserve"> PAGEREF _Toc510196036 \h </w:instrText>
         </w:r>
         <w:r>
           <w:rPr>
@@ -1765,7 +1773,7 @@
           <w:lang w:val="en-IE" w:eastAsia="en-IE"/>
         </w:rPr>
       </w:pPr>
-      <w:hyperlink w:anchor="_Toc510109380" w:history="1">
+      <w:hyperlink w:anchor="_Toc510196037" w:history="1">
         <w:r>
           <w:rPr>
             <w:rStyle w:val="Hyperlink"/>
@@ -1792,7 +1800,7 @@
             <w:noProof/>
             <w:webHidden/>
           </w:rPr>
-          <w:instrText xml:space="preserve"> PAGEREF _Toc510109380 \h </w:instrText>
+          <w:instrText xml:space="preserve"> PAGEREF _Toc510196037 \h </w:instrText>
         </w:r>
         <w:r>
           <w:rPr>
@@ -1835,7 +1843,7 @@
           <w:lang w:val="en-IE" w:eastAsia="en-IE"/>
         </w:rPr>
       </w:pPr>
-      <w:hyperlink w:anchor="_Toc510109381" w:history="1">
+      <w:hyperlink w:anchor="_Toc510196038" w:history="1">
         <w:r>
           <w:rPr>
             <w:rStyle w:val="Hyperlink"/>
@@ -1862,7 +1870,7 @@
             <w:noProof/>
             <w:webHidden/>
           </w:rPr>
-          <w:instrText xml:space="preserve"> PAGEREF _Toc510109381 \h </w:instrText>
+          <w:instrText xml:space="preserve"> PAGEREF _Toc510196038 \h </w:instrText>
         </w:r>
         <w:r>
           <w:rPr>
@@ -1905,7 +1913,7 @@
           <w:lang w:val="en-IE" w:eastAsia="en-IE"/>
         </w:rPr>
       </w:pPr>
-      <w:hyperlink w:anchor="_Toc510109382" w:history="1">
+      <w:hyperlink w:anchor="_Toc510196039" w:history="1">
         <w:r>
           <w:rPr>
             <w:rStyle w:val="Hyperlink"/>
@@ -1932,7 +1940,7 @@
             <w:noProof/>
             <w:webHidden/>
           </w:rPr>
-          <w:instrText xml:space="preserve"> PAGEREF _Toc510109382 \h </w:instrText>
+          <w:instrText xml:space="preserve"> PAGEREF _Toc510196039 \h </w:instrText>
         </w:r>
         <w:r>
           <w:rPr>
@@ -1975,7 +1983,7 @@
           <w:lang w:val="en-IE" w:eastAsia="en-IE"/>
         </w:rPr>
       </w:pPr>
-      <w:hyperlink w:anchor="_Toc510109383" w:history="1">
+      <w:hyperlink w:anchor="_Toc510196040" w:history="1">
         <w:r>
           <w:rPr>
             <w:rStyle w:val="Hyperlink"/>
@@ -2002,7 +2010,7 @@
             <w:noProof/>
             <w:webHidden/>
           </w:rPr>
-          <w:instrText xml:space="preserve"> PAGEREF _Toc510109383 \h </w:instrText>
+          <w:instrText xml:space="preserve"> PAGEREF _Toc510196040 \h </w:instrText>
         </w:r>
         <w:r>
           <w:rPr>
@@ -2049,7 +2057,7 @@
           <w:lang w:eastAsia="en-IE"/>
         </w:rPr>
       </w:pPr>
-      <w:hyperlink w:anchor="_Toc510109384" w:history="1">
+      <w:hyperlink w:anchor="_Toc510196041" w:history="1">
         <w:r>
           <w:rPr>
             <w:rStyle w:val="Hyperlink"/>
@@ -2076,7 +2084,7 @@
             <w:noProof/>
             <w:webHidden/>
           </w:rPr>
-          <w:instrText xml:space="preserve"> PAGEREF _Toc510109384 \h </w:instrText>
+          <w:instrText xml:space="preserve"> PAGEREF _Toc510196041 \h </w:instrText>
         </w:r>
         <w:r>
           <w:rPr>
@@ -2096,7 +2104,7 @@
             <w:noProof/>
             <w:webHidden/>
           </w:rPr>
-          <w:t>10</w:t>
+          <w:t>9</w:t>
         </w:r>
         <w:r>
           <w:rPr>
@@ -2122,7 +2130,7 @@
           <w:lang w:eastAsia="en-IE"/>
         </w:rPr>
       </w:pPr>
-      <w:hyperlink w:anchor="_Toc510109385" w:history="1">
+      <w:hyperlink w:anchor="_Toc510196042" w:history="1">
         <w:r>
           <w:rPr>
             <w:rStyle w:val="Hyperlink"/>
@@ -2149,7 +2157,7 @@
             <w:noProof/>
             <w:webHidden/>
           </w:rPr>
-          <w:instrText xml:space="preserve"> PAGEREF _Toc510109385 \h </w:instrText>
+          <w:instrText xml:space="preserve"> PAGEREF _Toc510196042 \h </w:instrText>
         </w:r>
         <w:r>
           <w:rPr>
@@ -2169,7 +2177,7 @@
             <w:noProof/>
             <w:webHidden/>
           </w:rPr>
-          <w:t>10</w:t>
+          <w:t>9</w:t>
         </w:r>
         <w:r>
           <w:rPr>
@@ -2195,7 +2203,7 @@
           <w:lang w:eastAsia="en-IE"/>
         </w:rPr>
       </w:pPr>
-      <w:hyperlink w:anchor="_Toc510109386" w:history="1">
+      <w:hyperlink w:anchor="_Toc510196043" w:history="1">
         <w:r>
           <w:rPr>
             <w:rStyle w:val="Hyperlink"/>
@@ -2222,7 +2230,7 @@
             <w:noProof/>
             <w:webHidden/>
           </w:rPr>
-          <w:instrText xml:space="preserve"> PAGEREF _Toc510109386 \h </w:instrText>
+          <w:instrText xml:space="preserve"> PAGEREF _Toc510196043 \h </w:instrText>
         </w:r>
         <w:r>
           <w:rPr>
@@ -2242,7 +2250,7 @@
             <w:noProof/>
             <w:webHidden/>
           </w:rPr>
-          <w:t>10</w:t>
+          <w:t>9</w:t>
         </w:r>
         <w:r>
           <w:rPr>
@@ -2265,7 +2273,7 @@
           <w:lang w:val="en-IE" w:eastAsia="en-IE"/>
         </w:rPr>
       </w:pPr>
-      <w:hyperlink w:anchor="_Toc510109387" w:history="1">
+      <w:hyperlink w:anchor="_Toc510196044" w:history="1">
         <w:r>
           <w:rPr>
             <w:rStyle w:val="Hyperlink"/>
@@ -2292,7 +2300,7 @@
             <w:noProof/>
             <w:webHidden/>
           </w:rPr>
-          <w:instrText xml:space="preserve"> PAGEREF _Toc510109387 \h </w:instrText>
+          <w:instrText xml:space="preserve"> PAGEREF _Toc510196044 \h </w:instrText>
         </w:r>
         <w:r>
           <w:rPr>
@@ -2312,7 +2320,7 @@
             <w:noProof/>
             <w:webHidden/>
           </w:rPr>
-          <w:t>10</w:t>
+          <w:t>9</w:t>
         </w:r>
         <w:r>
           <w:rPr>
@@ -2336,7 +2344,7 @@
           <w:lang w:eastAsia="en-IE"/>
         </w:rPr>
       </w:pPr>
-      <w:hyperlink w:anchor="_Toc510109388" w:history="1">
+      <w:hyperlink w:anchor="_Toc510196045" w:history="1">
         <w:r>
           <w:rPr>
             <w:rStyle w:val="Hyperlink"/>
@@ -2363,7 +2371,7 @@
             <w:noProof/>
             <w:webHidden/>
           </w:rPr>
-          <w:instrText xml:space="preserve"> PAGEREF _Toc510109388 \h </w:instrText>
+          <w:instrText xml:space="preserve"> PAGEREF _Toc510196045 \h </w:instrText>
         </w:r>
         <w:r>
           <w:rPr>
@@ -2383,7 +2391,7 @@
             <w:noProof/>
             <w:webHidden/>
           </w:rPr>
-          <w:t>10</w:t>
+          <w:t>9</w:t>
         </w:r>
         <w:r>
           <w:rPr>
@@ -2407,7 +2415,7 @@
           <w:lang w:eastAsia="en-IE"/>
         </w:rPr>
       </w:pPr>
-      <w:hyperlink w:anchor="_Toc510109389" w:history="1">
+      <w:hyperlink w:anchor="_Toc510196046" w:history="1">
         <w:r>
           <w:rPr>
             <w:rStyle w:val="Hyperlink"/>
@@ -2434,7 +2442,7 @@
             <w:noProof/>
             <w:webHidden/>
           </w:rPr>
-          <w:instrText xml:space="preserve"> PAGEREF _Toc510109389 \h </w:instrText>
+          <w:instrText xml:space="preserve"> PAGEREF _Toc510196046 \h </w:instrText>
         </w:r>
         <w:r>
           <w:rPr>
@@ -2454,7 +2462,7 @@
             <w:noProof/>
             <w:webHidden/>
           </w:rPr>
-          <w:t>11</w:t>
+          <w:t>10</w:t>
         </w:r>
         <w:r>
           <w:rPr>
@@ -2477,7 +2485,7 @@
           <w:lang w:val="en-IE" w:eastAsia="en-IE"/>
         </w:rPr>
       </w:pPr>
-      <w:hyperlink w:anchor="_Toc510109390" w:history="1">
+      <w:hyperlink w:anchor="_Toc510196047" w:history="1">
         <w:r>
           <w:rPr>
             <w:rStyle w:val="Hyperlink"/>
@@ -2504,7 +2512,7 @@
             <w:noProof/>
             <w:webHidden/>
           </w:rPr>
-          <w:instrText xml:space="preserve"> PAGEREF _Toc510109390 \h </w:instrText>
+          <w:instrText xml:space="preserve"> PAGEREF _Toc510196047 \h </w:instrText>
         </w:r>
         <w:r>
           <w:rPr>
@@ -2524,7 +2532,7 @@
             <w:noProof/>
             <w:webHidden/>
           </w:rPr>
-          <w:t>12</w:t>
+          <w:t>11</w:t>
         </w:r>
         <w:r>
           <w:rPr>
@@ -2547,7 +2555,7 @@
           <w:lang w:val="en-IE" w:eastAsia="en-IE"/>
         </w:rPr>
       </w:pPr>
-      <w:hyperlink w:anchor="_Toc510109391" w:history="1">
+      <w:hyperlink w:anchor="_Toc510196048" w:history="1">
         <w:r>
           <w:rPr>
             <w:rStyle w:val="Hyperlink"/>
@@ -2574,7 +2582,7 @@
             <w:noProof/>
             <w:webHidden/>
           </w:rPr>
-          <w:instrText xml:space="preserve"> PAGEREF _Toc510109391 \h </w:instrText>
+          <w:instrText xml:space="preserve"> PAGEREF _Toc510196048 \h </w:instrText>
         </w:r>
         <w:r>
           <w:rPr>
@@ -2594,7 +2602,7 @@
             <w:noProof/>
             <w:webHidden/>
           </w:rPr>
-          <w:t>14</w:t>
+          <w:t>13</w:t>
         </w:r>
         <w:r>
           <w:rPr>
@@ -2620,7 +2628,7 @@
           <w:lang w:eastAsia="en-IE"/>
         </w:rPr>
       </w:pPr>
-      <w:hyperlink w:anchor="_Toc510109392" w:history="1">
+      <w:hyperlink w:anchor="_Toc510196049" w:history="1">
         <w:r>
           <w:rPr>
             <w:rStyle w:val="Hyperlink"/>
@@ -2647,7 +2655,7 @@
             <w:noProof/>
             <w:webHidden/>
           </w:rPr>
-          <w:instrText xml:space="preserve"> PAGEREF _Toc510109392 \h </w:instrText>
+          <w:instrText xml:space="preserve"> PAGEREF _Toc510196049 \h </w:instrText>
         </w:r>
         <w:r>
           <w:rPr>
@@ -2667,7 +2675,7 @@
             <w:noProof/>
             <w:webHidden/>
           </w:rPr>
-          <w:t>15</w:t>
+          <w:t>14</w:t>
         </w:r>
         <w:r>
           <w:rPr>
@@ -2690,7 +2698,7 @@
           <w:lang w:val="en-IE" w:eastAsia="en-IE"/>
         </w:rPr>
       </w:pPr>
-      <w:hyperlink w:anchor="_Toc510109393" w:history="1">
+      <w:hyperlink w:anchor="_Toc510196050" w:history="1">
         <w:r>
           <w:rPr>
             <w:rStyle w:val="Hyperlink"/>
@@ -2717,7 +2725,7 @@
             <w:noProof/>
             <w:webHidden/>
           </w:rPr>
-          <w:instrText xml:space="preserve"> PAGEREF _Toc510109393 \h </w:instrText>
+          <w:instrText xml:space="preserve"> PAGEREF _Toc510196050 \h </w:instrText>
         </w:r>
         <w:r>
           <w:rPr>
@@ -2737,7 +2745,7 @@
             <w:noProof/>
             <w:webHidden/>
           </w:rPr>
-          <w:t>15</w:t>
+          <w:t>14</w:t>
         </w:r>
         <w:r>
           <w:rPr>
@@ -2760,7 +2768,7 @@
           <w:lang w:val="en-IE" w:eastAsia="en-IE"/>
         </w:rPr>
       </w:pPr>
-      <w:hyperlink w:anchor="_Toc510109394" w:history="1">
+      <w:hyperlink w:anchor="_Toc510196051" w:history="1">
         <w:r>
           <w:rPr>
             <w:rStyle w:val="Hyperlink"/>
@@ -2787,7 +2795,7 @@
             <w:noProof/>
             <w:webHidden/>
           </w:rPr>
-          <w:instrText xml:space="preserve"> PAGEREF _Toc510109394 \h </w:instrText>
+          <w:instrText xml:space="preserve"> PAGEREF _Toc510196051 \h </w:instrText>
         </w:r>
         <w:r>
           <w:rPr>
@@ -2807,7 +2815,7 @@
             <w:noProof/>
             <w:webHidden/>
           </w:rPr>
-          <w:t>16</w:t>
+          <w:t>15</w:t>
         </w:r>
         <w:r>
           <w:rPr>
@@ -2833,7 +2841,7 @@
           <w:lang w:eastAsia="en-IE"/>
         </w:rPr>
       </w:pPr>
-      <w:hyperlink w:anchor="_Toc510109395" w:history="1">
+      <w:hyperlink w:anchor="_Toc510196052" w:history="1">
         <w:r>
           <w:rPr>
             <w:rStyle w:val="Hyperlink"/>
@@ -2860,7 +2868,7 @@
             <w:noProof/>
             <w:webHidden/>
           </w:rPr>
-          <w:instrText xml:space="preserve"> PAGEREF _Toc510109395 \h </w:instrText>
+          <w:instrText xml:space="preserve"> PAGEREF _Toc510196052 \h </w:instrText>
         </w:r>
         <w:r>
           <w:rPr>
@@ -2903,7 +2911,7 @@
           <w:lang w:val="en-IE" w:eastAsia="en-IE"/>
         </w:rPr>
       </w:pPr>
-      <w:hyperlink w:anchor="_Toc510109396" w:history="1">
+      <w:hyperlink w:anchor="_Toc510196053" w:history="1">
         <w:r>
           <w:rPr>
             <w:rStyle w:val="Hyperlink"/>
@@ -2930,7 +2938,7 @@
             <w:noProof/>
             <w:webHidden/>
           </w:rPr>
-          <w:instrText xml:space="preserve"> PAGEREF _Toc510109396 \h </w:instrText>
+          <w:instrText xml:space="preserve"> PAGEREF _Toc510196053 \h </w:instrText>
         </w:r>
         <w:r>
           <w:rPr>
@@ -2973,7 +2981,7 @@
           <w:lang w:val="en-IE" w:eastAsia="en-IE"/>
         </w:rPr>
       </w:pPr>
-      <w:hyperlink w:anchor="_Toc510109397" w:history="1">
+      <w:hyperlink w:anchor="_Toc510196054" w:history="1">
         <w:r>
           <w:rPr>
             <w:rStyle w:val="Hyperlink"/>
@@ -3000,7 +3008,7 @@
             <w:noProof/>
             <w:webHidden/>
           </w:rPr>
-          <w:instrText xml:space="preserve"> PAGEREF _Toc510109397 \h </w:instrText>
+          <w:instrText xml:space="preserve"> PAGEREF _Toc510196054 \h </w:instrText>
         </w:r>
         <w:r>
           <w:rPr>
@@ -3046,7 +3054,7 @@
           <w:lang w:eastAsia="en-IE"/>
         </w:rPr>
       </w:pPr>
-      <w:hyperlink w:anchor="_Toc510109398" w:history="1">
+      <w:hyperlink w:anchor="_Toc510196055" w:history="1">
         <w:r>
           <w:rPr>
             <w:rStyle w:val="Hyperlink"/>
@@ -3073,7 +3081,7 @@
             <w:noProof/>
             <w:webHidden/>
           </w:rPr>
-          <w:instrText xml:space="preserve"> PAGEREF _Toc510109398 \h </w:instrText>
+          <w:instrText xml:space="preserve"> PAGEREF _Toc510196055 \h </w:instrText>
         </w:r>
         <w:r>
           <w:rPr>
@@ -3116,7 +3124,7 @@
           <w:lang w:val="en-IE" w:eastAsia="en-IE"/>
         </w:rPr>
       </w:pPr>
-      <w:hyperlink w:anchor="_Toc510109399" w:history="1">
+      <w:hyperlink w:anchor="_Toc510196056" w:history="1">
         <w:r>
           <w:rPr>
             <w:rStyle w:val="Hyperlink"/>
@@ -3143,7 +3151,7 @@
             <w:noProof/>
             <w:webHidden/>
           </w:rPr>
-          <w:instrText xml:space="preserve"> PAGEREF _Toc510109399 \h </w:instrText>
+          <w:instrText xml:space="preserve"> PAGEREF _Toc510196056 \h </w:instrText>
         </w:r>
         <w:r>
           <w:rPr>
@@ -3186,7 +3194,7 @@
           <w:lang w:val="en-IE" w:eastAsia="en-IE"/>
         </w:rPr>
       </w:pPr>
-      <w:hyperlink w:anchor="_Toc510109400" w:history="1">
+      <w:hyperlink w:anchor="_Toc510196057" w:history="1">
         <w:r>
           <w:rPr>
             <w:rStyle w:val="Hyperlink"/>
@@ -3213,7 +3221,7 @@
             <w:noProof/>
             <w:webHidden/>
           </w:rPr>
-          <w:instrText xml:space="preserve"> PAGEREF _Toc510109400 \h </w:instrText>
+          <w:instrText xml:space="preserve"> PAGEREF _Toc510196057 \h </w:instrText>
         </w:r>
         <w:r>
           <w:rPr>
@@ -3256,7 +3264,7 @@
           <w:lang w:val="en-IE" w:eastAsia="en-IE"/>
         </w:rPr>
       </w:pPr>
-      <w:hyperlink w:anchor="_Toc510109401" w:history="1">
+      <w:hyperlink w:anchor="_Toc510196058" w:history="1">
         <w:r>
           <w:rPr>
             <w:rStyle w:val="Hyperlink"/>
@@ -3283,7 +3291,7 @@
             <w:noProof/>
             <w:webHidden/>
           </w:rPr>
-          <w:instrText xml:space="preserve"> PAGEREF _Toc510109401 \h </w:instrText>
+          <w:instrText xml:space="preserve"> PAGEREF _Toc510196058 \h </w:instrText>
         </w:r>
         <w:r>
           <w:rPr>
@@ -3330,7 +3338,7 @@
           <w:lang w:eastAsia="en-IE"/>
         </w:rPr>
       </w:pPr>
-      <w:hyperlink w:anchor="_Toc510109402" w:history="1">
+      <w:hyperlink w:anchor="_Toc510196059" w:history="1">
         <w:r>
           <w:rPr>
             <w:rStyle w:val="Hyperlink"/>
@@ -3357,7 +3365,7 @@
             <w:noProof/>
             <w:webHidden/>
           </w:rPr>
-          <w:instrText xml:space="preserve"> PAGEREF _Toc510109402 \h </w:instrText>
+          <w:instrText xml:space="preserve"> PAGEREF _Toc510196059 \h </w:instrText>
         </w:r>
         <w:r>
           <w:rPr>
@@ -3403,7 +3411,7 @@
           <w:lang w:eastAsia="en-IE"/>
         </w:rPr>
       </w:pPr>
-      <w:hyperlink w:anchor="_Toc510109403" w:history="1">
+      <w:hyperlink w:anchor="_Toc510196060" w:history="1">
         <w:r>
           <w:rPr>
             <w:rStyle w:val="Hyperlink"/>
@@ -3430,7 +3438,7 @@
             <w:noProof/>
             <w:webHidden/>
           </w:rPr>
-          <w:instrText xml:space="preserve"> PAGEREF _Toc510109403 \h </w:instrText>
+          <w:instrText xml:space="preserve"> PAGEREF _Toc510196060 \h </w:instrText>
         </w:r>
         <w:r>
           <w:rPr>
@@ -3476,7 +3484,7 @@
           <w:lang w:eastAsia="en-IE"/>
         </w:rPr>
       </w:pPr>
-      <w:hyperlink w:anchor="_Toc510109404" w:history="1">
+      <w:hyperlink w:anchor="_Toc510196061" w:history="1">
         <w:r>
           <w:rPr>
             <w:rStyle w:val="Hyperlink"/>
@@ -3503,7 +3511,7 @@
             <w:noProof/>
             <w:webHidden/>
           </w:rPr>
-          <w:instrText xml:space="preserve"> PAGEREF _Toc510109404 \h </w:instrText>
+          <w:instrText xml:space="preserve"> PAGEREF _Toc510196061 \h </w:instrText>
         </w:r>
         <w:r>
           <w:rPr>
@@ -3546,7 +3554,7 @@
           <w:lang w:val="en-IE" w:eastAsia="en-IE"/>
         </w:rPr>
       </w:pPr>
-      <w:hyperlink w:anchor="_Toc510109405" w:history="1">
+      <w:hyperlink w:anchor="_Toc510196062" w:history="1">
         <w:r>
           <w:rPr>
             <w:rStyle w:val="Hyperlink"/>
@@ -3573,7 +3581,7 @@
             <w:noProof/>
             <w:webHidden/>
           </w:rPr>
-          <w:instrText xml:space="preserve"> PAGEREF _Toc510109405 \h </w:instrText>
+          <w:instrText xml:space="preserve"> PAGEREF _Toc510196062 \h </w:instrText>
         </w:r>
         <w:r>
           <w:rPr>
@@ -3616,7 +3624,7 @@
           <w:lang w:val="en-IE" w:eastAsia="en-IE"/>
         </w:rPr>
       </w:pPr>
-      <w:hyperlink w:anchor="_Toc510109406" w:history="1">
+      <w:hyperlink w:anchor="_Toc510196063" w:history="1">
         <w:r>
           <w:rPr>
             <w:rStyle w:val="Hyperlink"/>
@@ -3643,7 +3651,7 @@
             <w:noProof/>
             <w:webHidden/>
           </w:rPr>
-          <w:instrText xml:space="preserve"> PAGEREF _Toc510109406 \h </w:instrText>
+          <w:instrText xml:space="preserve"> PAGEREF _Toc510196063 \h </w:instrText>
         </w:r>
         <w:r>
           <w:rPr>
@@ -3686,7 +3694,7 @@
           <w:lang w:val="en-IE" w:eastAsia="en-IE"/>
         </w:rPr>
       </w:pPr>
-      <w:hyperlink w:anchor="_Toc510109407" w:history="1">
+      <w:hyperlink w:anchor="_Toc510196064" w:history="1">
         <w:r>
           <w:rPr>
             <w:rStyle w:val="Hyperlink"/>
@@ -3713,7 +3721,7 @@
             <w:noProof/>
             <w:webHidden/>
           </w:rPr>
-          <w:instrText xml:space="preserve"> PAGEREF _Toc510109407 \h </w:instrText>
+          <w:instrText xml:space="preserve"> PAGEREF _Toc510196064 \h </w:instrText>
         </w:r>
         <w:r>
           <w:rPr>
@@ -3756,7 +3764,7 @@
           <w:lang w:val="en-IE" w:eastAsia="en-IE"/>
         </w:rPr>
       </w:pPr>
-      <w:hyperlink w:anchor="_Toc510109408" w:history="1">
+      <w:hyperlink w:anchor="_Toc510196065" w:history="1">
         <w:r>
           <w:rPr>
             <w:rStyle w:val="Hyperlink"/>
@@ -3783,7 +3791,7 @@
             <w:noProof/>
             <w:webHidden/>
           </w:rPr>
-          <w:instrText xml:space="preserve"> PAGEREF _Toc510109408 \h </w:instrText>
+          <w:instrText xml:space="preserve"> PAGEREF _Toc510196065 \h </w:instrText>
         </w:r>
         <w:r>
           <w:rPr>
@@ -3826,7 +3834,7 @@
           <w:lang w:val="en-IE" w:eastAsia="en-IE"/>
         </w:rPr>
       </w:pPr>
-      <w:hyperlink w:anchor="_Toc510109409" w:history="1">
+      <w:hyperlink w:anchor="_Toc510196066" w:history="1">
         <w:r>
           <w:rPr>
             <w:rStyle w:val="Hyperlink"/>
@@ -3853,7 +3861,7 @@
             <w:noProof/>
             <w:webHidden/>
           </w:rPr>
-          <w:instrText xml:space="preserve"> PAGEREF _Toc510109409 \h </w:instrText>
+          <w:instrText xml:space="preserve"> PAGEREF _Toc510196066 \h </w:instrText>
         </w:r>
         <w:r>
           <w:rPr>
@@ -3899,7 +3907,7 @@
           <w:lang w:eastAsia="en-IE"/>
         </w:rPr>
       </w:pPr>
-      <w:hyperlink w:anchor="_Toc510109410" w:history="1">
+      <w:hyperlink w:anchor="_Toc510196067" w:history="1">
         <w:r>
           <w:rPr>
             <w:rStyle w:val="Hyperlink"/>
@@ -3926,7 +3934,7 @@
             <w:noProof/>
             <w:webHidden/>
           </w:rPr>
-          <w:instrText xml:space="preserve"> PAGEREF _Toc510109410 \h </w:instrText>
+          <w:instrText xml:space="preserve"> PAGEREF _Toc510196067 \h </w:instrText>
         </w:r>
         <w:r>
           <w:rPr>
@@ -3973,7 +3981,7 @@
           <w:lang w:eastAsia="en-IE"/>
         </w:rPr>
       </w:pPr>
-      <w:hyperlink w:anchor="_Toc510109411" w:history="1">
+      <w:hyperlink w:anchor="_Toc510196068" w:history="1">
         <w:r>
           <w:rPr>
             <w:rStyle w:val="Hyperlink"/>
@@ -4000,7 +4008,7 @@
             <w:noProof/>
             <w:webHidden/>
           </w:rPr>
-          <w:instrText xml:space="preserve"> PAGEREF _Toc510109411 \h </w:instrText>
+          <w:instrText xml:space="preserve"> PAGEREF _Toc510196068 \h </w:instrText>
         </w:r>
         <w:r>
           <w:rPr>
@@ -4046,7 +4054,7 @@
           <w:lang w:eastAsia="en-IE"/>
         </w:rPr>
       </w:pPr>
-      <w:hyperlink w:anchor="_Toc510109412" w:history="1">
+      <w:hyperlink w:anchor="_Toc510196069" w:history="1">
         <w:r>
           <w:rPr>
             <w:rStyle w:val="Hyperlink"/>
@@ -4073,7 +4081,7 @@
             <w:noProof/>
             <w:webHidden/>
           </w:rPr>
-          <w:instrText xml:space="preserve"> PAGEREF _Toc510109412 \h </w:instrText>
+          <w:instrText xml:space="preserve"> PAGEREF _Toc510196069 \h </w:instrText>
         </w:r>
         <w:r>
           <w:rPr>
@@ -4119,7 +4127,7 @@
           <w:lang w:eastAsia="en-IE"/>
         </w:rPr>
       </w:pPr>
-      <w:hyperlink w:anchor="_Toc510109413" w:history="1">
+      <w:hyperlink w:anchor="_Toc510196070" w:history="1">
         <w:r>
           <w:rPr>
             <w:rStyle w:val="Hyperlink"/>
@@ -4146,7 +4154,7 @@
             <w:noProof/>
             <w:webHidden/>
           </w:rPr>
-          <w:instrText xml:space="preserve"> PAGEREF _Toc510109413 \h </w:instrText>
+          <w:instrText xml:space="preserve"> PAGEREF _Toc510196070 \h </w:instrText>
         </w:r>
         <w:r>
           <w:rPr>
@@ -4192,7 +4200,7 @@
           <w:lang w:eastAsia="en-IE"/>
         </w:rPr>
       </w:pPr>
-      <w:hyperlink w:anchor="_Toc510109414" w:history="1">
+      <w:hyperlink w:anchor="_Toc510196071" w:history="1">
         <w:r>
           <w:rPr>
             <w:rStyle w:val="Hyperlink"/>
@@ -4219,7 +4227,7 @@
             <w:noProof/>
             <w:webHidden/>
           </w:rPr>
-          <w:instrText xml:space="preserve"> PAGEREF _Toc510109414 \h </w:instrText>
+          <w:instrText xml:space="preserve"> PAGEREF _Toc510196071 \h </w:instrText>
         </w:r>
         <w:r>
           <w:rPr>
@@ -4266,7 +4274,7 @@
           <w:lang w:eastAsia="en-IE"/>
         </w:rPr>
       </w:pPr>
-      <w:hyperlink w:anchor="_Toc510109415" w:history="1">
+      <w:hyperlink w:anchor="_Toc510196072" w:history="1">
         <w:r>
           <w:rPr>
             <w:rStyle w:val="Hyperlink"/>
@@ -4293,7 +4301,7 @@
             <w:noProof/>
             <w:webHidden/>
           </w:rPr>
-          <w:instrText xml:space="preserve"> PAGEREF _Toc510109415 \h </w:instrText>
+          <w:instrText xml:space="preserve"> PAGEREF _Toc510196072 \h </w:instrText>
         </w:r>
         <w:r>
           <w:rPr>
@@ -4340,7 +4348,7 @@
           <w:lang w:eastAsia="en-IE"/>
         </w:rPr>
       </w:pPr>
-      <w:hyperlink w:anchor="_Toc510109416" w:history="1">
+      <w:hyperlink w:anchor="_Toc510196073" w:history="1">
         <w:r>
           <w:rPr>
             <w:rStyle w:val="Hyperlink"/>
@@ -4367,7 +4375,7 @@
             <w:noProof/>
             <w:webHidden/>
           </w:rPr>
-          <w:instrText xml:space="preserve"> PAGEREF _Toc510109416 \h </w:instrText>
+          <w:instrText xml:space="preserve"> PAGEREF _Toc510196073 \h </w:instrText>
         </w:r>
         <w:r>
           <w:rPr>
@@ -4414,7 +4422,7 @@
           <w:lang w:eastAsia="en-IE"/>
         </w:rPr>
       </w:pPr>
-      <w:hyperlink w:anchor="_Toc510109417" w:history="1">
+      <w:hyperlink w:anchor="_Toc510196074" w:history="1">
         <w:r>
           <w:rPr>
             <w:rStyle w:val="Hyperlink"/>
@@ -4441,7 +4449,7 @@
             <w:noProof/>
             <w:webHidden/>
           </w:rPr>
-          <w:instrText xml:space="preserve"> PAGEREF _Toc510109417 \h </w:instrText>
+          <w:instrText xml:space="preserve"> PAGEREF _Toc510196074 \h </w:instrText>
         </w:r>
         <w:r>
           <w:rPr>
@@ -4488,7 +4496,7 @@
           <w:lang w:eastAsia="en-IE"/>
         </w:rPr>
       </w:pPr>
-      <w:hyperlink w:anchor="_Toc510109418" w:history="1">
+      <w:hyperlink w:anchor="_Toc510196075" w:history="1">
         <w:r>
           <w:rPr>
             <w:rStyle w:val="Hyperlink"/>
@@ -4515,7 +4523,7 @@
             <w:noProof/>
             <w:webHidden/>
           </w:rPr>
-          <w:instrText xml:space="preserve"> PAGEREF _Toc510109418 \h </w:instrText>
+          <w:instrText xml:space="preserve"> PAGEREF _Toc510196075 \h </w:instrText>
         </w:r>
         <w:r>
           <w:rPr>
@@ -4561,7 +4569,7 @@
           <w:lang w:eastAsia="en-IE"/>
         </w:rPr>
       </w:pPr>
-      <w:hyperlink w:anchor="_Toc510109419" w:history="1">
+      <w:hyperlink w:anchor="_Toc510196076" w:history="1">
         <w:r>
           <w:rPr>
             <w:rStyle w:val="Hyperlink"/>
@@ -4588,7 +4596,7 @@
             <w:noProof/>
             <w:webHidden/>
           </w:rPr>
-          <w:instrText xml:space="preserve"> PAGEREF _Toc510109419 \h </w:instrText>
+          <w:instrText xml:space="preserve"> PAGEREF _Toc510196076 \h </w:instrText>
         </w:r>
         <w:r>
           <w:rPr>
@@ -4652,7 +4660,7 @@
         </w:numPr>
       </w:pPr>
       <w:bookmarkStart w:id="19" w:name="_Toc411418158"/>
-      <w:bookmarkStart w:id="20" w:name="_Toc510109366"/>
+      <w:bookmarkStart w:id="20" w:name="_Toc510196023"/>
       <w:r>
         <w:lastRenderedPageBreak/>
         <w:t>List of Tables</w:t>
@@ -4755,13 +4763,15 @@
         </w:numPr>
       </w:pPr>
       <w:bookmarkStart w:id="21" w:name="_Toc411418159"/>
-      <w:bookmarkStart w:id="22" w:name="_Toc510109367"/>
+      <w:bookmarkStart w:id="22" w:name="_Toc510196024"/>
       <w:r>
         <w:t>List of Figures</w:t>
       </w:r>
       <w:bookmarkEnd w:id="21"/>
       <w:bookmarkEnd w:id="22"/>
     </w:p>
+    <w:bookmarkStart w:id="23" w:name="_GoBack"/>
+    <w:bookmarkEnd w:id="23"/>
     <w:p>
       <w:pPr>
         <w:pStyle w:val="TableofFigures"/>
@@ -4784,7 +4794,7 @@
       <w:r>
         <w:fldChar w:fldCharType="separate"/>
       </w:r>
-      <w:hyperlink w:anchor="_Toc510108355" w:history="1">
+      <w:hyperlink w:anchor="_Toc510196077" w:history="1">
         <w:r>
           <w:rPr>
             <w:rStyle w:val="Hyperlink"/>
@@ -4798,7 +4808,7 @@
               </w14:lightRig>
             </w14:scene3d>
           </w:rPr>
-          <w:t>Figure 2.3.1:</w:t>
+          <w:t>Figure 1.4.1:</w:t>
         </w:r>
         <w:r>
           <w:rPr>
@@ -4806,7 +4816,7 @@
             <w:rFonts w:eastAsiaTheme="majorEastAsia"/>
             <w:noProof/>
           </w:rPr>
-          <w:t xml:space="preserve"> ‘Map Marker’ Main View</w:t>
+          <w:t xml:space="preserve"> Proposed Technologies to be Utilized</w:t>
         </w:r>
         <w:r>
           <w:rPr>
@@ -4827,7 +4837,7 @@
             <w:noProof/>
             <w:webHidden/>
           </w:rPr>
-          <w:instrText xml:space="preserve"> PAGEREF _Toc510108355 \h </w:instrText>
+          <w:instrText xml:space="preserve"> PAGEREF _Toc510196077 \h </w:instrText>
         </w:r>
         <w:r>
           <w:rPr>
@@ -4847,7 +4857,7 @@
             <w:noProof/>
             <w:webHidden/>
           </w:rPr>
-          <w:t>5</w:t>
+          <w:t>3</w:t>
         </w:r>
         <w:r>
           <w:rPr>
@@ -4871,7 +4881,7 @@
           <w:lang w:eastAsia="en-IE"/>
         </w:rPr>
       </w:pPr>
-      <w:hyperlink w:anchor="_Toc510108356" w:history="1">
+      <w:hyperlink w:anchor="_Toc510196078" w:history="1">
         <w:r>
           <w:rPr>
             <w:rStyle w:val="Hyperlink"/>
@@ -4885,7 +4895,7 @@
               </w14:lightRig>
             </w14:scene3d>
           </w:rPr>
-          <w:t>Figure 2.3.2:</w:t>
+          <w:t>Figure 2.3.1:</w:t>
         </w:r>
         <w:r>
           <w:rPr>
@@ -4893,7 +4903,7 @@
             <w:rFonts w:eastAsiaTheme="majorEastAsia"/>
             <w:noProof/>
           </w:rPr>
-          <w:t xml:space="preserve"> ‘Map Marker’ Menus</w:t>
+          <w:t xml:space="preserve"> ‘Map Marker’ Main View</w:t>
         </w:r>
         <w:r>
           <w:rPr>
@@ -4914,7 +4924,7 @@
             <w:noProof/>
             <w:webHidden/>
           </w:rPr>
-          <w:instrText xml:space="preserve"> PAGEREF _Toc510108356 \h </w:instrText>
+          <w:instrText xml:space="preserve"> PAGEREF _Toc510196078 \h </w:instrText>
         </w:r>
         <w:r>
           <w:rPr>
@@ -4958,7 +4968,7 @@
           <w:lang w:eastAsia="en-IE"/>
         </w:rPr>
       </w:pPr>
-      <w:hyperlink w:anchor="_Toc510108357" w:history="1">
+      <w:hyperlink w:anchor="_Toc510196079" w:history="1">
         <w:r>
           <w:rPr>
             <w:rStyle w:val="Hyperlink"/>
@@ -4972,7 +4982,7 @@
               </w14:lightRig>
             </w14:scene3d>
           </w:rPr>
-          <w:t>Figure 2.3.3:</w:t>
+          <w:t>Figure 2.3.2:</w:t>
         </w:r>
         <w:r>
           <w:rPr>
@@ -4980,7 +4990,7 @@
             <w:rFonts w:eastAsiaTheme="majorEastAsia"/>
             <w:noProof/>
           </w:rPr>
-          <w:t xml:space="preserve"> ‘Map Marker’ Edit Info &amp; GPS</w:t>
+          <w:t xml:space="preserve"> ‘Map Marker’ Menus</w:t>
         </w:r>
         <w:r>
           <w:rPr>
@@ -5001,7 +5011,7 @@
             <w:noProof/>
             <w:webHidden/>
           </w:rPr>
-          <w:instrText xml:space="preserve"> PAGEREF _Toc510108357 \h </w:instrText>
+          <w:instrText xml:space="preserve"> PAGEREF _Toc510196079 \h </w:instrText>
         </w:r>
         <w:r>
           <w:rPr>
@@ -5045,7 +5055,7 @@
           <w:lang w:eastAsia="en-IE"/>
         </w:rPr>
       </w:pPr>
-      <w:hyperlink w:anchor="_Toc510108358" w:history="1">
+      <w:hyperlink w:anchor="_Toc510196080" w:history="1">
         <w:r>
           <w:rPr>
             <w:rStyle w:val="Hyperlink"/>
@@ -5059,7 +5069,7 @@
               </w14:lightRig>
             </w14:scene3d>
           </w:rPr>
-          <w:t>Figure 3.3.1:</w:t>
+          <w:t>Figure 2.3.3:</w:t>
         </w:r>
         <w:r>
           <w:rPr>
@@ -5067,7 +5077,7 @@
             <w:rFonts w:eastAsiaTheme="majorEastAsia"/>
             <w:noProof/>
           </w:rPr>
-          <w:t xml:space="preserve"> Model View Controller Diagram</w:t>
+          <w:t xml:space="preserve"> ‘Map Marker’ Edit Info &amp; GPS</w:t>
         </w:r>
         <w:r>
           <w:rPr>
@@ -5088,7 +5098,7 @@
             <w:noProof/>
             <w:webHidden/>
           </w:rPr>
-          <w:instrText xml:space="preserve"> PAGEREF _Toc510108358 \h </w:instrText>
+          <w:instrText xml:space="preserve"> PAGEREF _Toc510196080 \h </w:instrText>
         </w:r>
         <w:r>
           <w:rPr>
@@ -5108,7 +5118,7 @@
             <w:noProof/>
             <w:webHidden/>
           </w:rPr>
-          <w:t>15</w:t>
+          <w:t>5</w:t>
         </w:r>
         <w:r>
           <w:rPr>
@@ -5132,7 +5142,7 @@
           <w:lang w:eastAsia="en-IE"/>
         </w:rPr>
       </w:pPr>
-      <w:hyperlink w:anchor="_Toc510108359" w:history="1">
+      <w:hyperlink w:anchor="_Toc510196081" w:history="1">
         <w:r>
           <w:rPr>
             <w:rStyle w:val="Hyperlink"/>
@@ -5146,7 +5156,7 @@
               </w14:lightRig>
             </w14:scene3d>
           </w:rPr>
-          <w:t>Figure 3.4.1:</w:t>
+          <w:t>Figure 3.3.1:</w:t>
         </w:r>
         <w:r>
           <w:rPr>
@@ -5154,7 +5164,7 @@
             <w:rFonts w:eastAsiaTheme="majorEastAsia"/>
             <w:noProof/>
           </w:rPr>
-          <w:t xml:space="preserve"> Desktop User Interface</w:t>
+          <w:t xml:space="preserve"> Model View Controller Diagram</w:t>
         </w:r>
         <w:r>
           <w:rPr>
@@ -5175,7 +5185,7 @@
             <w:noProof/>
             <w:webHidden/>
           </w:rPr>
-          <w:instrText xml:space="preserve"> PAGEREF _Toc510108359 \h </w:instrText>
+          <w:instrText xml:space="preserve"> PAGEREF _Toc510196081 \h </w:instrText>
         </w:r>
         <w:r>
           <w:rPr>
@@ -5195,7 +5205,7 @@
             <w:noProof/>
             <w:webHidden/>
           </w:rPr>
-          <w:t>17</w:t>
+          <w:t>14</w:t>
         </w:r>
         <w:r>
           <w:rPr>
@@ -5219,7 +5229,7 @@
           <w:lang w:eastAsia="en-IE"/>
         </w:rPr>
       </w:pPr>
-      <w:hyperlink w:anchor="_Toc510108360" w:history="1">
+      <w:hyperlink w:anchor="_Toc510196082" w:history="1">
         <w:r>
           <w:rPr>
             <w:rStyle w:val="Hyperlink"/>
@@ -5233,7 +5243,7 @@
               </w14:lightRig>
             </w14:scene3d>
           </w:rPr>
-          <w:t>Figure 3.4.2:</w:t>
+          <w:t>Figure 3.3.2:</w:t>
         </w:r>
         <w:r>
           <w:rPr>
@@ -5241,7 +5251,7 @@
             <w:rFonts w:eastAsiaTheme="majorEastAsia"/>
             <w:noProof/>
           </w:rPr>
-          <w:t xml:space="preserve"> Mobile User Interface</w:t>
+          <w:t xml:space="preserve"> Database ER Diagram</w:t>
         </w:r>
         <w:r>
           <w:rPr>
@@ -5262,7 +5272,7 @@
             <w:noProof/>
             <w:webHidden/>
           </w:rPr>
-          <w:instrText xml:space="preserve"> PAGEREF _Toc510108360 \h </w:instrText>
+          <w:instrText xml:space="preserve"> PAGEREF _Toc510196082 \h </w:instrText>
         </w:r>
         <w:r>
           <w:rPr>
@@ -5282,7 +5292,7 @@
             <w:noProof/>
             <w:webHidden/>
           </w:rPr>
-          <w:t>18</w:t>
+          <w:t>15</w:t>
         </w:r>
         <w:r>
           <w:rPr>
@@ -5306,7 +5316,7 @@
           <w:lang w:eastAsia="en-IE"/>
         </w:rPr>
       </w:pPr>
-      <w:hyperlink w:anchor="_Toc510108361" w:history="1">
+      <w:hyperlink w:anchor="_Toc510196083" w:history="1">
         <w:r>
           <w:rPr>
             <w:rStyle w:val="Hyperlink"/>
@@ -5320,7 +5330,7 @@
               </w14:lightRig>
             </w14:scene3d>
           </w:rPr>
-          <w:t>Figure 3.4.3:</w:t>
+          <w:t>Figure 3.4.1:</w:t>
         </w:r>
         <w:r>
           <w:rPr>
@@ -5328,7 +5338,7 @@
             <w:rFonts w:eastAsiaTheme="majorEastAsia"/>
             <w:noProof/>
           </w:rPr>
-          <w:t xml:space="preserve"> Marker Table Schema</w:t>
+          <w:t xml:space="preserve"> Desktop User Interface</w:t>
         </w:r>
         <w:r>
           <w:rPr>
@@ -5349,7 +5359,7 @@
             <w:noProof/>
             <w:webHidden/>
           </w:rPr>
-          <w:instrText xml:space="preserve"> PAGEREF _Toc510108361 \h </w:instrText>
+          <w:instrText xml:space="preserve"> PAGEREF _Toc510196083 \h </w:instrText>
         </w:r>
         <w:r>
           <w:rPr>
@@ -5369,7 +5379,7 @@
             <w:noProof/>
             <w:webHidden/>
           </w:rPr>
-          <w:t>19</w:t>
+          <w:t>17</w:t>
         </w:r>
         <w:r>
           <w:rPr>
@@ -5393,7 +5403,7 @@
           <w:lang w:eastAsia="en-IE"/>
         </w:rPr>
       </w:pPr>
-      <w:hyperlink w:anchor="_Toc510108362" w:history="1">
+      <w:hyperlink w:anchor="_Toc510196084" w:history="1">
         <w:r>
           <w:rPr>
             <w:rStyle w:val="Hyperlink"/>
@@ -5407,7 +5417,7 @@
               </w14:lightRig>
             </w14:scene3d>
           </w:rPr>
-          <w:t>Figure 3.5.1:</w:t>
+          <w:t>Figure 3.4.2:</w:t>
         </w:r>
         <w:r>
           <w:rPr>
@@ -5415,7 +5425,7 @@
             <w:rFonts w:eastAsiaTheme="majorEastAsia"/>
             <w:noProof/>
           </w:rPr>
-          <w:t xml:space="preserve"> Converting to JSON</w:t>
+          <w:t xml:space="preserve"> Mobile User Interface</w:t>
         </w:r>
         <w:r>
           <w:rPr>
@@ -5436,7 +5446,7 @@
             <w:noProof/>
             <w:webHidden/>
           </w:rPr>
-          <w:instrText xml:space="preserve"> PAGEREF _Toc510108362 \h </w:instrText>
+          <w:instrText xml:space="preserve"> PAGEREF _Toc510196084 \h </w:instrText>
         </w:r>
         <w:r>
           <w:rPr>
@@ -5456,7 +5466,7 @@
             <w:noProof/>
             <w:webHidden/>
           </w:rPr>
-          <w:t>21</w:t>
+          <w:t>18</w:t>
         </w:r>
         <w:r>
           <w:rPr>
@@ -5480,7 +5490,7 @@
           <w:lang w:eastAsia="en-IE"/>
         </w:rPr>
       </w:pPr>
-      <w:hyperlink w:anchor="_Toc510108363" w:history="1">
+      <w:hyperlink w:anchor="_Toc510196085" w:history="1">
         <w:r>
           <w:rPr>
             <w:rStyle w:val="Hyperlink"/>
@@ -5494,7 +5504,7 @@
               </w14:lightRig>
             </w14:scene3d>
           </w:rPr>
-          <w:t>Figure 3.5.2:</w:t>
+          <w:t>Figure 3.4.3:</w:t>
         </w:r>
         <w:r>
           <w:rPr>
@@ -5502,7 +5512,7 @@
             <w:rFonts w:eastAsiaTheme="majorEastAsia"/>
             <w:noProof/>
           </w:rPr>
-          <w:t xml:space="preserve"> Ajax Routing</w:t>
+          <w:t xml:space="preserve"> Marker Table Schema</w:t>
         </w:r>
         <w:r>
           <w:rPr>
@@ -5523,7 +5533,7 @@
             <w:noProof/>
             <w:webHidden/>
           </w:rPr>
-          <w:instrText xml:space="preserve"> PAGEREF _Toc510108363 \h </w:instrText>
+          <w:instrText xml:space="preserve"> PAGEREF _Toc510196085 \h </w:instrText>
         </w:r>
         <w:r>
           <w:rPr>
@@ -5543,7 +5553,7 @@
             <w:noProof/>
             <w:webHidden/>
           </w:rPr>
-          <w:t>21</w:t>
+          <w:t>19</w:t>
         </w:r>
         <w:r>
           <w:rPr>
@@ -5567,7 +5577,7 @@
           <w:lang w:eastAsia="en-IE"/>
         </w:rPr>
       </w:pPr>
-      <w:hyperlink w:anchor="_Toc510108364" w:history="1">
+      <w:hyperlink w:anchor="_Toc510196086" w:history="1">
         <w:r>
           <w:rPr>
             <w:rStyle w:val="Hyperlink"/>
@@ -5581,7 +5591,7 @@
               </w14:lightRig>
             </w14:scene3d>
           </w:rPr>
-          <w:t>Figure 3.5.3:</w:t>
+          <w:t>Figure 3.5.1:</w:t>
         </w:r>
         <w:r>
           <w:rPr>
@@ -5589,7 +5599,7 @@
             <w:rFonts w:eastAsiaTheme="majorEastAsia"/>
             <w:noProof/>
           </w:rPr>
-          <w:t xml:space="preserve"> JSON Parse</w:t>
+          <w:t xml:space="preserve"> Converting to JSON</w:t>
         </w:r>
         <w:r>
           <w:rPr>
@@ -5610,7 +5620,7 @@
             <w:noProof/>
             <w:webHidden/>
           </w:rPr>
-          <w:instrText xml:space="preserve"> PAGEREF _Toc510108364 \h </w:instrText>
+          <w:instrText xml:space="preserve"> PAGEREF _Toc510196086 \h </w:instrText>
         </w:r>
         <w:r>
           <w:rPr>
@@ -5630,7 +5640,7 @@
             <w:noProof/>
             <w:webHidden/>
           </w:rPr>
-          <w:t>22</w:t>
+          <w:t>21</w:t>
         </w:r>
         <w:r>
           <w:rPr>
@@ -5654,7 +5664,7 @@
           <w:lang w:eastAsia="en-IE"/>
         </w:rPr>
       </w:pPr>
-      <w:hyperlink w:anchor="_Toc510108365" w:history="1">
+      <w:hyperlink w:anchor="_Toc510196087" w:history="1">
         <w:r>
           <w:rPr>
             <w:rStyle w:val="Hyperlink"/>
@@ -5668,7 +5678,7 @@
               </w14:lightRig>
             </w14:scene3d>
           </w:rPr>
-          <w:t>Figure 3.5.4:</w:t>
+          <w:t>Figure 3.5.2:</w:t>
         </w:r>
         <w:r>
           <w:rPr>
@@ -5676,7 +5686,7 @@
             <w:rFonts w:eastAsiaTheme="majorEastAsia"/>
             <w:noProof/>
           </w:rPr>
-          <w:t xml:space="preserve"> Returning JSON Output in Console</w:t>
+          <w:t xml:space="preserve"> Ajax Routing</w:t>
         </w:r>
         <w:r>
           <w:rPr>
@@ -5697,7 +5707,7 @@
             <w:noProof/>
             <w:webHidden/>
           </w:rPr>
-          <w:instrText xml:space="preserve"> PAGEREF _Toc510108365 \h </w:instrText>
+          <w:instrText xml:space="preserve"> PAGEREF _Toc510196087 \h </w:instrText>
         </w:r>
         <w:r>
           <w:rPr>
@@ -5717,7 +5727,7 @@
             <w:noProof/>
             <w:webHidden/>
           </w:rPr>
-          <w:t>23</w:t>
+          <w:t>21</w:t>
         </w:r>
         <w:r>
           <w:rPr>
@@ -5741,7 +5751,7 @@
           <w:lang w:eastAsia="en-IE"/>
         </w:rPr>
       </w:pPr>
-      <w:hyperlink w:anchor="_Toc510108366" w:history="1">
+      <w:hyperlink w:anchor="_Toc510196088" w:history="1">
         <w:r>
           <w:rPr>
             <w:rStyle w:val="Hyperlink"/>
@@ -5755,7 +5765,7 @@
               </w14:lightRig>
             </w14:scene3d>
           </w:rPr>
-          <w:t>Figure 3.5.5:</w:t>
+          <w:t>Figure 3.5.3:</w:t>
         </w:r>
         <w:r>
           <w:rPr>
@@ -5763,6 +5773,180 @@
             <w:rFonts w:eastAsiaTheme="majorEastAsia"/>
             <w:noProof/>
           </w:rPr>
+          <w:t xml:space="preserve"> JSON Parse</w:t>
+        </w:r>
+        <w:r>
+          <w:rPr>
+            <w:noProof/>
+            <w:webHidden/>
+          </w:rPr>
+          <w:tab/>
+        </w:r>
+        <w:r>
+          <w:rPr>
+            <w:noProof/>
+            <w:webHidden/>
+          </w:rPr>
+          <w:fldChar w:fldCharType="begin"/>
+        </w:r>
+        <w:r>
+          <w:rPr>
+            <w:noProof/>
+            <w:webHidden/>
+          </w:rPr>
+          <w:instrText xml:space="preserve"> PAGEREF _Toc510196088 \h </w:instrText>
+        </w:r>
+        <w:r>
+          <w:rPr>
+            <w:noProof/>
+            <w:webHidden/>
+          </w:rPr>
+        </w:r>
+        <w:r>
+          <w:rPr>
+            <w:noProof/>
+            <w:webHidden/>
+          </w:rPr>
+          <w:fldChar w:fldCharType="separate"/>
+        </w:r>
+        <w:r>
+          <w:rPr>
+            <w:noProof/>
+            <w:webHidden/>
+          </w:rPr>
+          <w:t>22</w:t>
+        </w:r>
+        <w:r>
+          <w:rPr>
+            <w:noProof/>
+            <w:webHidden/>
+          </w:rPr>
+          <w:fldChar w:fldCharType="end"/>
+        </w:r>
+      </w:hyperlink>
+    </w:p>
+    <w:p>
+      <w:pPr>
+        <w:pStyle w:val="TableofFigures"/>
+        <w:tabs>
+          <w:tab w:val="right" w:leader="dot" w:pos="9016"/>
+        </w:tabs>
+        <w:rPr>
+          <w:rFonts w:asciiTheme="minorHAnsi" w:eastAsiaTheme="minorEastAsia" w:hAnsiTheme="minorHAnsi" w:cstheme="minorBidi"/>
+          <w:noProof/>
+          <w:sz w:val="22"/>
+          <w:lang w:eastAsia="en-IE"/>
+        </w:rPr>
+      </w:pPr>
+      <w:hyperlink w:anchor="_Toc510196089" w:history="1">
+        <w:r>
+          <w:rPr>
+            <w:rStyle w:val="Hyperlink"/>
+            <w:rFonts w:eastAsiaTheme="majorEastAsia"/>
+            <w:noProof/>
+            <w:lang w:bidi="x-none"/>
+            <w14:scene3d>
+              <w14:camera w14:prst="orthographicFront"/>
+              <w14:lightRig w14:rig="threePt" w14:dir="t">
+                <w14:rot w14:lat="0" w14:lon="0" w14:rev="0"/>
+              </w14:lightRig>
+            </w14:scene3d>
+          </w:rPr>
+          <w:t>Figure 3.5.4:</w:t>
+        </w:r>
+        <w:r>
+          <w:rPr>
+            <w:rStyle w:val="Hyperlink"/>
+            <w:rFonts w:eastAsiaTheme="majorEastAsia"/>
+            <w:noProof/>
+          </w:rPr>
+          <w:t xml:space="preserve"> Returning JSON Output in Console</w:t>
+        </w:r>
+        <w:r>
+          <w:rPr>
+            <w:noProof/>
+            <w:webHidden/>
+          </w:rPr>
+          <w:tab/>
+        </w:r>
+        <w:r>
+          <w:rPr>
+            <w:noProof/>
+            <w:webHidden/>
+          </w:rPr>
+          <w:fldChar w:fldCharType="begin"/>
+        </w:r>
+        <w:r>
+          <w:rPr>
+            <w:noProof/>
+            <w:webHidden/>
+          </w:rPr>
+          <w:instrText xml:space="preserve"> PAGEREF _Toc510196089 \h </w:instrText>
+        </w:r>
+        <w:r>
+          <w:rPr>
+            <w:noProof/>
+            <w:webHidden/>
+          </w:rPr>
+        </w:r>
+        <w:r>
+          <w:rPr>
+            <w:noProof/>
+            <w:webHidden/>
+          </w:rPr>
+          <w:fldChar w:fldCharType="separate"/>
+        </w:r>
+        <w:r>
+          <w:rPr>
+            <w:noProof/>
+            <w:webHidden/>
+          </w:rPr>
+          <w:t>23</w:t>
+        </w:r>
+        <w:r>
+          <w:rPr>
+            <w:noProof/>
+            <w:webHidden/>
+          </w:rPr>
+          <w:fldChar w:fldCharType="end"/>
+        </w:r>
+      </w:hyperlink>
+    </w:p>
+    <w:p>
+      <w:pPr>
+        <w:pStyle w:val="TableofFigures"/>
+        <w:tabs>
+          <w:tab w:val="right" w:leader="dot" w:pos="9016"/>
+        </w:tabs>
+        <w:rPr>
+          <w:rFonts w:asciiTheme="minorHAnsi" w:eastAsiaTheme="minorEastAsia" w:hAnsiTheme="minorHAnsi" w:cstheme="minorBidi"/>
+          <w:noProof/>
+          <w:sz w:val="22"/>
+          <w:lang w:eastAsia="en-IE"/>
+        </w:rPr>
+      </w:pPr>
+      <w:hyperlink w:anchor="_Toc510196090" w:history="1">
+        <w:r>
+          <w:rPr>
+            <w:rStyle w:val="Hyperlink"/>
+            <w:rFonts w:eastAsiaTheme="majorEastAsia"/>
+            <w:noProof/>
+            <w:lang w:bidi="x-none"/>
+            <w14:scene3d>
+              <w14:camera w14:prst="orthographicFront"/>
+              <w14:lightRig w14:rig="threePt" w14:dir="t">
+                <w14:rot w14:lat="0" w14:lon="0" w14:rev="0"/>
+              </w14:lightRig>
+            </w14:scene3d>
+          </w:rPr>
+          <w:t>Figure 3.5.5:</w:t>
+        </w:r>
+        <w:r>
+          <w:rPr>
+            <w:rStyle w:val="Hyperlink"/>
+            <w:rFonts w:eastAsiaTheme="majorEastAsia"/>
+            <w:noProof/>
+          </w:rPr>
           <w:t xml:space="preserve"> Object Plotting</w:t>
         </w:r>
         <w:r>
@@ -5784,7 +5968,7 @@
             <w:noProof/>
             <w:webHidden/>
           </w:rPr>
-          <w:instrText xml:space="preserve"> PAGEREF _Toc510108366 \h </w:instrText>
+          <w:instrText xml:space="preserve"> PAGEREF _Toc510196090 \h </w:instrText>
         </w:r>
         <w:r>
           <w:rPr>
@@ -5863,26 +6047,26 @@
           <w:numId w:val="3"/>
         </w:numPr>
       </w:pPr>
-      <w:bookmarkStart w:id="23" w:name="_Toc411418160"/>
-      <w:bookmarkStart w:id="24" w:name="_Toc510109368"/>
+      <w:bookmarkStart w:id="24" w:name="_Toc411418160"/>
+      <w:bookmarkStart w:id="25" w:name="_Toc510196025"/>
       <w:r>
         <w:lastRenderedPageBreak/>
         <w:t>Introduction</w:t>
       </w:r>
-      <w:bookmarkEnd w:id="23"/>
       <w:bookmarkEnd w:id="24"/>
+      <w:bookmarkEnd w:id="25"/>
     </w:p>
     <w:p>
       <w:pPr>
         <w:pStyle w:val="Heading2"/>
       </w:pPr>
-      <w:bookmarkStart w:id="25" w:name="_Toc411418161"/>
-      <w:bookmarkStart w:id="26" w:name="_Toc510109369"/>
+      <w:bookmarkStart w:id="26" w:name="_Toc411418161"/>
+      <w:bookmarkStart w:id="27" w:name="_Toc510196026"/>
       <w:r>
         <w:t>Introduction</w:t>
       </w:r>
-      <w:bookmarkEnd w:id="25"/>
       <w:bookmarkEnd w:id="26"/>
+      <w:bookmarkEnd w:id="27"/>
     </w:p>
     <w:p>
       <w:r>
@@ -5949,7 +6133,10 @@
         <w:t>Taking the various environments into consideration in which this application can be applied to</w:t>
       </w:r>
       <w:r>
-        <w:t xml:space="preserve">, It was decided that the </w:t>
+        <w:t>, i</w:t>
+      </w:r>
+      <w:r>
+        <w:t xml:space="preserve">t was decided that the </w:t>
       </w:r>
       <w:r>
         <w:t>application</w:t>
@@ -5986,11 +6173,11 @@
       <w:pPr>
         <w:pStyle w:val="Heading2"/>
       </w:pPr>
-      <w:bookmarkStart w:id="27" w:name="_Toc510109370"/>
+      <w:bookmarkStart w:id="28" w:name="_Toc510196027"/>
       <w:r>
         <w:t>Context &amp; Rationale</w:t>
       </w:r>
-      <w:bookmarkEnd w:id="27"/>
+      <w:bookmarkEnd w:id="28"/>
     </w:p>
     <w:p>
       <w:r>
@@ -6009,7 +6196,19 @@
         <w:t xml:space="preserve"> vehicle dealerships. </w:t>
       </w:r>
       <w:r>
-        <w:t xml:space="preserve">In most of these dealerships, their premises are attached to large compounds which consists of many parking areas for vehicles. However, these scenarios are, vehicle are moved on a regular basis whether it be due to test drives, movement to different spaces or being transferred from different departments such as service or valeting within the dealership. </w:t>
+        <w:t xml:space="preserve">In most of these dealerships, their premises are attached to large compounds which consists of many parking areas for vehicles. </w:t>
+      </w:r>
+      <w:r>
+        <w:t>V</w:t>
+      </w:r>
+      <w:r>
+        <w:t>ehicle</w:t>
+      </w:r>
+      <w:r>
+        <w:t>s</w:t>
+      </w:r>
+      <w:r>
+        <w:t xml:space="preserve"> are moved on a regular basis whether it be due to test drives, movement to different spaces or being transferred from different departments such as service or valeting within the dealership. </w:t>
       </w:r>
       <w:r>
         <w:t xml:space="preserve">This constant moving of vehicles can create a problem when it comes trying to locate a specific vehicle particularly for sales staff when interacting with customers. </w:t>
@@ -6019,23 +6218,23 @@
       <w:pPr>
         <w:pStyle w:val="Heading2"/>
       </w:pPr>
-      <w:bookmarkStart w:id="28" w:name="_Ref505963204"/>
-      <w:bookmarkStart w:id="29" w:name="_Ref505963208"/>
-      <w:bookmarkStart w:id="30" w:name="_Ref505963460"/>
-      <w:bookmarkStart w:id="31" w:name="_Ref505963467"/>
-      <w:bookmarkStart w:id="32" w:name="_Ref505963493"/>
-      <w:bookmarkStart w:id="33" w:name="_Ref505964000"/>
-      <w:bookmarkStart w:id="34" w:name="_Toc510109371"/>
+      <w:bookmarkStart w:id="29" w:name="_Ref505963204"/>
+      <w:bookmarkStart w:id="30" w:name="_Ref505963208"/>
+      <w:bookmarkStart w:id="31" w:name="_Ref505963460"/>
+      <w:bookmarkStart w:id="32" w:name="_Ref505963467"/>
+      <w:bookmarkStart w:id="33" w:name="_Ref505963493"/>
+      <w:bookmarkStart w:id="34" w:name="_Ref505964000"/>
+      <w:bookmarkStart w:id="35" w:name="_Toc510196028"/>
       <w:r>
         <w:t>Proposal</w:t>
       </w:r>
-      <w:bookmarkEnd w:id="28"/>
       <w:bookmarkEnd w:id="29"/>
       <w:bookmarkEnd w:id="30"/>
       <w:bookmarkEnd w:id="31"/>
       <w:bookmarkEnd w:id="32"/>
       <w:bookmarkEnd w:id="33"/>
       <w:bookmarkEnd w:id="34"/>
+      <w:bookmarkEnd w:id="35"/>
     </w:p>
     <w:p>
       <w:r>
@@ -6262,24 +6461,20 @@
       <w:pPr>
         <w:pStyle w:val="Heading2"/>
       </w:pPr>
-      <w:bookmarkStart w:id="35" w:name="_Toc510109372"/>
+      <w:bookmarkStart w:id="36" w:name="_Toc510196029"/>
       <w:r>
         <w:t>Proposed Technologies</w:t>
       </w:r>
-      <w:bookmarkEnd w:id="35"/>
-    </w:p>
-    <w:p/>
+      <w:bookmarkEnd w:id="36"/>
+    </w:p>
     <w:p>
       <w:pPr>
         <w:pStyle w:val="Tablelabel"/>
-      </w:pPr>
-      <w:bookmarkStart w:id="36" w:name="_Toc506032189"/>
-      <w:bookmarkStart w:id="37" w:name="_Toc508299690"/>
-      <w:r>
-        <w:t>Proposed Technologies to be Utilized</w:t>
-      </w:r>
-      <w:bookmarkEnd w:id="36"/>
-      <w:bookmarkEnd w:id="37"/>
+        <w:numPr>
+          <w:ilvl w:val="0"/>
+          <w:numId w:val="0"/>
+        </w:numPr>
+      </w:pPr>
     </w:p>
     <w:tbl>
       <w:tblPr>
@@ -6449,9 +6644,11 @@
             <w:pPr>
               <w:jc w:val="center"/>
             </w:pPr>
+            <w:proofErr w:type="spellStart"/>
             <w:r>
               <w:t>JQuery</w:t>
             </w:r>
+            <w:proofErr w:type="spellEnd"/>
           </w:p>
         </w:tc>
         <w:tc>
@@ -6470,18 +6667,32 @@
         </w:tc>
       </w:tr>
     </w:tbl>
-    <w:p/>
-    <w:p>
-      <w:pPr>
-        <w:pStyle w:val="Heading2"/>
-      </w:pPr>
-      <w:bookmarkStart w:id="38" w:name="_Toc411418163"/>
-      <w:bookmarkStart w:id="39" w:name="_Toc510109373"/>
-      <w:r>
-        <w:t>Research Aims and Objectives</w:t>
-      </w:r>
+    <w:p>
+      <w:pPr>
+        <w:pStyle w:val="FigureLabel"/>
+        <w:jc w:val="center"/>
+      </w:pPr>
+      <w:bookmarkStart w:id="37" w:name="_Toc506032189"/>
+      <w:bookmarkStart w:id="38" w:name="_Toc508299690"/>
+      <w:bookmarkStart w:id="39" w:name="_Toc510196077"/>
+      <w:r>
+        <w:t>Proposed Technologies to be Utilized</w:t>
+      </w:r>
+      <w:bookmarkEnd w:id="37"/>
       <w:bookmarkEnd w:id="38"/>
       <w:bookmarkEnd w:id="39"/>
+    </w:p>
+    <w:p>
+      <w:pPr>
+        <w:pStyle w:val="Heading2"/>
+      </w:pPr>
+      <w:bookmarkStart w:id="40" w:name="_Toc411418163"/>
+      <w:bookmarkStart w:id="41" w:name="_Toc510196030"/>
+      <w:r>
+        <w:t>Research Aims and Objectives</w:t>
+      </w:r>
+      <w:bookmarkEnd w:id="40"/>
+      <w:bookmarkEnd w:id="41"/>
     </w:p>
     <w:p>
       <w:r>
@@ -6608,28 +6819,28 @@
       <w:pPr>
         <w:pStyle w:val="Heading1"/>
       </w:pPr>
-      <w:bookmarkStart w:id="40" w:name="_Toc411418164"/>
-      <w:bookmarkStart w:id="41" w:name="_Toc510109374"/>
+      <w:bookmarkStart w:id="42" w:name="_Toc411418164"/>
+      <w:bookmarkStart w:id="43" w:name="_Toc510196031"/>
       <w:r>
         <w:lastRenderedPageBreak/>
         <w:t>Background Research</w:t>
       </w:r>
-      <w:bookmarkEnd w:id="40"/>
-      <w:bookmarkEnd w:id="41"/>
-    </w:p>
-    <w:p>
-      <w:pPr>
-        <w:pStyle w:val="Heading2"/>
-      </w:pPr>
-      <w:bookmarkStart w:id="42" w:name="_Toc411418165"/>
-      <w:bookmarkStart w:id="43" w:name="_Toc510109375"/>
-      <w:r>
-        <w:t>Introduction</w:t>
-      </w:r>
       <w:bookmarkEnd w:id="42"/>
       <w:bookmarkEnd w:id="43"/>
     </w:p>
     <w:p>
+      <w:pPr>
+        <w:pStyle w:val="Heading2"/>
+      </w:pPr>
+      <w:bookmarkStart w:id="44" w:name="_Toc411418165"/>
+      <w:bookmarkStart w:id="45" w:name="_Toc510196032"/>
+      <w:r>
+        <w:t>Introduction</w:t>
+      </w:r>
+      <w:bookmarkEnd w:id="44"/>
+      <w:bookmarkEnd w:id="45"/>
+    </w:p>
+    <w:p>
       <w:r>
         <w:t>Research played a significant role in the project both prior to and during the development of it</w:t>
       </w:r>
@@ -6655,10 +6866,10 @@
         <w:t>g</w:t>
       </w:r>
       <w:r>
-        <w:t xml:space="preserve"> factor of whether</w:t>
-      </w:r>
-      <w:r>
-        <w:t xml:space="preserve"> or not</w:t>
+        <w:t xml:space="preserve"> factor of </w:t>
+      </w:r>
+      <w:r>
+        <w:t>if</w:t>
       </w:r>
       <w:r>
         <w:t xml:space="preserve"> the application could be feasible and applied to an industry setting. </w:t>
@@ -6671,11 +6882,11 @@
       <w:pPr>
         <w:pStyle w:val="Heading2"/>
       </w:pPr>
-      <w:bookmarkStart w:id="44" w:name="_Toc510109376"/>
+      <w:bookmarkStart w:id="46" w:name="_Toc510196033"/>
       <w:r>
         <w:t>Feasibility</w:t>
       </w:r>
-      <w:bookmarkEnd w:id="44"/>
+      <w:bookmarkEnd w:id="46"/>
     </w:p>
     <w:p>
       <w:r>
@@ -6826,11 +7037,11 @@
       <w:pPr>
         <w:pStyle w:val="Heading2"/>
       </w:pPr>
-      <w:bookmarkStart w:id="45" w:name="_Toc510109377"/>
+      <w:bookmarkStart w:id="47" w:name="_Toc510196034"/>
       <w:r>
         <w:t>Pre-existing Software</w:t>
       </w:r>
-      <w:bookmarkEnd w:id="45"/>
+      <w:bookmarkEnd w:id="47"/>
     </w:p>
     <w:p>
       <w:r>
@@ -6871,18 +7082,21 @@
       <w:pPr>
         <w:pStyle w:val="Heading3"/>
       </w:pPr>
-      <w:bookmarkStart w:id="46" w:name="_Toc510109378"/>
+      <w:bookmarkStart w:id="48" w:name="_Toc510196035"/>
       <w:r>
         <w:t>Map Marker</w:t>
       </w:r>
-      <w:bookmarkEnd w:id="46"/>
-    </w:p>
-    <w:p>
-      <w:r>
-        <w:t>During development, I</w:t>
-      </w:r>
-      <w:r>
-        <w:t>t was discovered that</w:t>
+      <w:bookmarkEnd w:id="48"/>
+    </w:p>
+    <w:p>
+      <w:r>
+        <w:t xml:space="preserve">During development, </w:t>
+      </w:r>
+      <w:r>
+        <w:t>it</w:t>
+      </w:r>
+      <w:r>
+        <w:t xml:space="preserve"> was discovered that</w:t>
       </w:r>
       <w:r>
         <w:t xml:space="preserve"> a</w:t>
@@ -6891,34 +7105,11 @@
         <w:t>n</w:t>
       </w:r>
       <w:r>
-        <w:t xml:space="preserve"> Android application named ‘Map Marker’ </w:t>
-      </w:r>
-      <w:sdt>
-        <w:sdtPr>
-          <w:id w:val="2135594131"/>
-          <w:citation/>
-        </w:sdtPr>
-        <w:sdtContent>
-          <w:r>
-            <w:fldChar w:fldCharType="begin"/>
-          </w:r>
-          <w:r>
-            <w:instrText xml:space="preserve"> CITATION the18 \l 6153 </w:instrText>
-          </w:r>
-          <w:r>
-            <w:fldChar w:fldCharType="separate"/>
-          </w:r>
-          <w:r>
-            <w:rPr>
-              <w:noProof/>
-            </w:rPr>
-            <w:t>(theandroidseb, 2018)</w:t>
-          </w:r>
-          <w:r>
-            <w:fldChar w:fldCharType="end"/>
-          </w:r>
-        </w:sdtContent>
-      </w:sdt>
+        <w:t xml:space="preserve"> Android</w:t>
+      </w:r>
+      <w:r>
+        <w:t xml:space="preserve"> application named ‘Map Marker’</w:t>
+      </w:r>
       <w:r>
         <w:t xml:space="preserve"> was recently developed</w:t>
       </w:r>
@@ -6986,6 +7177,7 @@
               <w:rPr>
                 <w:noProof/>
               </w:rPr>
+              <w:lastRenderedPageBreak/>
               <w:drawing>
                 <wp:inline distT="0" distB="0" distL="0" distR="0">
                   <wp:extent cx="1722392" cy="3062176"/>
@@ -7033,7 +7225,7 @@
             <w:pPr>
               <w:pStyle w:val="FigureLabel"/>
             </w:pPr>
-            <w:bookmarkStart w:id="47" w:name="_Toc510108355"/>
+            <w:bookmarkStart w:id="49" w:name="_Toc510196078"/>
             <w:r>
               <w:t>‘Map Marker</w:t>
             </w:r>
@@ -7043,7 +7235,7 @@
             <w:r>
               <w:t xml:space="preserve"> Main View</w:t>
             </w:r>
-            <w:bookmarkEnd w:id="47"/>
+            <w:bookmarkEnd w:id="49"/>
           </w:p>
         </w:tc>
         <w:tc>
@@ -7102,18 +7294,18 @@
             <w:pPr>
               <w:pStyle w:val="FigureLabel"/>
             </w:pPr>
-            <w:bookmarkStart w:id="48" w:name="_Ref505965726"/>
-            <w:bookmarkStart w:id="49" w:name="_Ref505965778"/>
+            <w:bookmarkStart w:id="50" w:name="_Ref505965726"/>
+            <w:bookmarkStart w:id="51" w:name="_Ref505965778"/>
             <w:r>
               <w:t xml:space="preserve"> </w:t>
             </w:r>
-            <w:bookmarkStart w:id="50" w:name="_Toc510108356"/>
+            <w:bookmarkStart w:id="52" w:name="_Toc510196079"/>
             <w:r>
               <w:t>‘Map Marker’ Menus</w:t>
             </w:r>
-            <w:bookmarkEnd w:id="48"/>
-            <w:bookmarkEnd w:id="49"/>
             <w:bookmarkEnd w:id="50"/>
+            <w:bookmarkEnd w:id="51"/>
+            <w:bookmarkEnd w:id="52"/>
           </w:p>
         </w:tc>
         <w:tc>
@@ -7172,7 +7364,7 @@
             <w:pPr>
               <w:pStyle w:val="FigureLabel"/>
             </w:pPr>
-            <w:bookmarkStart w:id="51" w:name="_Toc510108357"/>
+            <w:bookmarkStart w:id="53" w:name="_Toc510196080"/>
             <w:r>
               <w:t>‘Map Marker’</w:t>
             </w:r>
@@ -7182,7 +7374,7 @@
             <w:r>
               <w:t xml:space="preserve"> &amp; GPS</w:t>
             </w:r>
-            <w:bookmarkEnd w:id="51"/>
+            <w:bookmarkEnd w:id="53"/>
           </w:p>
         </w:tc>
       </w:tr>
@@ -7217,12 +7409,18 @@
         <w:fldChar w:fldCharType="separate"/>
       </w:r>
       <w:r>
-        <w:t>Figure 2.3.2:</w:t>
+        <w:t>F</w:t>
+      </w:r>
+      <w:r>
+        <w:t>igure</w:t>
       </w:r>
       <w:r>
         <w:fldChar w:fldCharType="end"/>
       </w:r>
       <w:r>
+        <w:t xml:space="preserve"> 2.3.2</w:t>
+      </w:r>
+      <w:r>
         <w:t xml:space="preserve"> </w:t>
       </w:r>
       <w:r>
@@ -7247,13 +7445,28 @@
         <w:t>info windo</w:t>
       </w:r>
       <w:r>
-        <w:t xml:space="preserve">ws on the map; </w:t>
+        <w:t>ws on the map, just</w:t>
+      </w:r>
+      <w:r>
+        <w:t xml:space="preserve"> </w:t>
       </w:r>
       <w:r>
         <w:t>like</w:t>
       </w:r>
       <w:r>
-        <w:t xml:space="preserve"> the web based application without the need for a list of menus and on-screen buttons. </w:t>
+        <w:t xml:space="preserve"> the web based application </w:t>
+      </w:r>
+      <w:r>
+        <w:t>which functions without</w:t>
+      </w:r>
+      <w:r>
+        <w:t xml:space="preserve"> the need for a list of menus and </w:t>
+      </w:r>
+      <w:r>
+        <w:t xml:space="preserve">multiple </w:t>
+      </w:r>
+      <w:r>
+        <w:t xml:space="preserve">on-screen buttons. </w:t>
       </w:r>
       <w:r>
         <w:t>Most importantly, by</w:t>
@@ -7281,11 +7494,11 @@
       <w:pPr>
         <w:pStyle w:val="Heading2"/>
       </w:pPr>
-      <w:bookmarkStart w:id="52" w:name="_Toc510109379"/>
+      <w:bookmarkStart w:id="54" w:name="_Toc510196036"/>
       <w:r>
         <w:t>Technology</w:t>
       </w:r>
-      <w:bookmarkEnd w:id="52"/>
+      <w:bookmarkEnd w:id="54"/>
     </w:p>
     <w:p>
       <w:r>
@@ -7317,38 +7530,35 @@
       <w:pPr>
         <w:pStyle w:val="Heading3"/>
       </w:pPr>
-      <w:bookmarkStart w:id="53" w:name="_Toc510109380"/>
+      <w:bookmarkStart w:id="55" w:name="_Toc510196037"/>
       <w:r>
         <w:t>Mapping API</w:t>
       </w:r>
-      <w:bookmarkEnd w:id="53"/>
+      <w:bookmarkEnd w:id="55"/>
     </w:p>
     <w:p>
       <w:r>
         <w:t xml:space="preserve">Choosing the right mapping API was important. It needed to be user and developer friendly. Having no experience using a mapping API, it was important to take </w:t>
       </w:r>
       <w:r>
-        <w:t xml:space="preserve">the </w:t>
-      </w:r>
+        <w:t xml:space="preserve">the quality of the </w:t>
+      </w:r>
+      <w:r>
+        <w:t xml:space="preserve">developer documentation </w:t>
+      </w:r>
+      <w:r>
+        <w:t>and community support into consideration.</w:t>
+      </w:r>
+      <w:r>
+        <w:t xml:space="preserve"> The two main APIs that had been </w:t>
+      </w:r>
+      <w:r>
+        <w:t>narrowed down two were Foursquare and Google Maps.</w:t>
+      </w:r>
+    </w:p>
+    <w:p>
       <w:r>
         <w:lastRenderedPageBreak/>
-        <w:t xml:space="preserve">quality of the </w:t>
-      </w:r>
-      <w:r>
-        <w:t xml:space="preserve">developer documentation </w:t>
-      </w:r>
-      <w:r>
-        <w:t>and community support into consideration.</w:t>
-      </w:r>
-      <w:r>
-        <w:t xml:space="preserve"> The two main APIs that had been </w:t>
-      </w:r>
-      <w:r>
-        <w:t>narrowed down two were Foursquare and Google Maps.</w:t>
-      </w:r>
-    </w:p>
-    <w:p>
-      <w:r>
         <w:t xml:space="preserve">Foursquare already provides GPS tracking for </w:t>
       </w:r>
       <w:r>
@@ -7451,7 +7661,15 @@
         <w:t>entation and community support a decision was made</w:t>
       </w:r>
       <w:r>
-        <w:t xml:space="preserve"> had to drop the idea of incorporating Foursqaure’s Map API. </w:t>
+        <w:t xml:space="preserve"> had to drop the idea of incorporating </w:t>
+      </w:r>
+      <w:proofErr w:type="spellStart"/>
+      <w:r>
+        <w:t>Foursqaure’s</w:t>
+      </w:r>
+      <w:proofErr w:type="spellEnd"/>
+      <w:r>
+        <w:t xml:space="preserve"> Map API. </w:t>
       </w:r>
     </w:p>
     <w:p>
@@ -7465,7 +7683,15 @@
         <w:t>latter</w:t>
       </w:r>
       <w:r>
-        <w:t xml:space="preserve"> option. Like Foursqaure, Google provides mapping functionality for </w:t>
+        <w:t xml:space="preserve"> option. Like </w:t>
+      </w:r>
+      <w:proofErr w:type="spellStart"/>
+      <w:r>
+        <w:t>Foursqaure</w:t>
+      </w:r>
+      <w:proofErr w:type="spellEnd"/>
+      <w:r>
+        <w:t xml:space="preserve">, Google provides mapping functionality for </w:t>
       </w:r>
       <w:r>
         <w:t>on-demand transportation companies such as</w:t>
@@ -7525,7 +7751,10 @@
         <w:t xml:space="preserve"> </w:t>
       </w:r>
       <w:r>
-        <w:t xml:space="preserve">Due to </w:t>
+        <w:t>Thanks</w:t>
+      </w:r>
+      <w:r>
+        <w:t xml:space="preserve"> to </w:t>
       </w:r>
       <w:r>
         <w:t xml:space="preserve">an </w:t>
@@ -7553,11 +7782,11 @@
       <w:pPr>
         <w:pStyle w:val="Heading3"/>
       </w:pPr>
-      <w:bookmarkStart w:id="54" w:name="_Toc510109381"/>
+      <w:bookmarkStart w:id="56" w:name="_Toc510196038"/>
       <w:r>
         <w:t>PHP Framework</w:t>
       </w:r>
-      <w:bookmarkEnd w:id="54"/>
+      <w:bookmarkEnd w:id="56"/>
     </w:p>
     <w:p>
       <w:r>
@@ -7597,62 +7826,47 @@
         <w:t>, the database and work environment set up and the package de</w:t>
       </w:r>
       <w:r>
-        <w:t xml:space="preserve">pendencies </w:t>
-      </w:r>
-      <w:r>
+        <w:t>pendencies such as Eloquent ORM</w:t>
+      </w:r>
+      <w:r>
+        <w:t xml:space="preserve"> remain </w:t>
+      </w:r>
+      <w:r>
+        <w:t>similar</w:t>
+      </w:r>
+      <w:r>
+        <w:t>.</w:t>
+      </w:r>
+      <w:r>
+        <w:t xml:space="preserve"> Eloquent ORM proves very useful as it helps shorten down code length and simplifies things in general for PHP. </w:t>
+      </w:r>
+    </w:p>
+    <w:p>
+      <w:pPr>
+        <w:rPr>
+          <w:i/>
+        </w:rPr>
+      </w:pPr>
+      <w:r>
+        <w:rPr>
+          <w:i/>
+        </w:rPr>
         <w:lastRenderedPageBreak/>
-        <w:t>such as Eloquent ORM</w:t>
-      </w:r>
-      <w:r>
-        <w:t xml:space="preserve"> remain familiar</w:t>
-      </w:r>
-      <w:r>
-        <w:t xml:space="preserve"> </w:t>
-      </w:r>
-      <w:sdt>
-        <w:sdtPr>
-          <w:id w:val="949737827"/>
-          <w:citation/>
-        </w:sdtPr>
-        <w:sdtContent>
-          <w:r>
-            <w:fldChar w:fldCharType="begin"/>
-          </w:r>
-          <w:r>
-            <w:instrText xml:space="preserve"> CITATION Lar18 \l 6153 </w:instrText>
-          </w:r>
-          <w:r>
-            <w:fldChar w:fldCharType="separate"/>
-          </w:r>
-          <w:r>
-            <w:rPr>
-              <w:noProof/>
-            </w:rPr>
-            <w:t>(Laravel, 2018)</w:t>
-          </w:r>
-          <w:r>
-            <w:fldChar w:fldCharType="end"/>
-          </w:r>
-        </w:sdtContent>
-      </w:sdt>
-      <w:r>
-        <w:t>.</w:t>
-      </w:r>
-      <w:r>
-        <w:t xml:space="preserve"> Eloquent ORM proves very useful as it helps shorten down code length and simplifies things in general for PHP. </w:t>
-      </w:r>
-    </w:p>
-    <w:p>
-      <w:pPr>
+        <w:t xml:space="preserve">“The Eloquent ORM included with Laravel provides a beautiful, simple </w:t>
+      </w:r>
+      <w:proofErr w:type="spellStart"/>
+      <w:r>
         <w:rPr>
           <w:i/>
         </w:rPr>
-      </w:pPr>
+        <w:t>ActiveRecord</w:t>
+      </w:r>
+      <w:proofErr w:type="spellEnd"/>
       <w:r>
         <w:rPr>
           <w:i/>
         </w:rPr>
-        <w:t>“The Eloquent ORM included with Laravel provides a beautiful, simple ActiveRecord implementation for working with your database. Each database table has a corresponding "Model" which is used to interact with that table. Models allow you to query for data in your tables, as well as insert new records into the table.”</w:t>
+        <w:t xml:space="preserve"> implementation for working with your database. Each database table has a corresponding "Model" which is used to interact with that table. Models allow you to query for data in your tables, as well as insert new records into the table.”</w:t>
       </w:r>
       <w:sdt>
         <w:sdtPr>
@@ -7714,7 +7928,15 @@
         <w:t xml:space="preserve">There is also a very active community base on the Laravel </w:t>
       </w:r>
       <w:r>
-        <w:t xml:space="preserve">forums, their developer podcast ‘Laracasts’ and on Stack Overflow. </w:t>
+        <w:t>forums, their developer podcast ‘</w:t>
+      </w:r>
+      <w:proofErr w:type="spellStart"/>
+      <w:r>
+        <w:t>Laracasts</w:t>
+      </w:r>
+      <w:proofErr w:type="spellEnd"/>
+      <w:r>
+        <w:t xml:space="preserve">’ and on Stack Overflow. </w:t>
       </w:r>
       <w:r>
         <w:t xml:space="preserve">Amongst the developer </w:t>
@@ -7726,18 +7948,21 @@
         <w:t xml:space="preserve"> is considered</w:t>
       </w:r>
       <w:r>
-        <w:t xml:space="preserve"> to be very developer friendly thus making it an easy choice to go with it. </w:t>
+        <w:t xml:space="preserve"> as </w:t>
+      </w:r>
+      <w:r>
+        <w:t xml:space="preserve">very developer friendly thus making it an easy choice to go with it. </w:t>
       </w:r>
     </w:p>
     <w:p>
       <w:pPr>
         <w:pStyle w:val="Heading3"/>
       </w:pPr>
-      <w:bookmarkStart w:id="55" w:name="_Toc510109382"/>
+      <w:bookmarkStart w:id="57" w:name="_Toc510196039"/>
       <w:r>
         <w:t>Database Language</w:t>
       </w:r>
-      <w:bookmarkEnd w:id="55"/>
+      <w:bookmarkEnd w:id="57"/>
     </w:p>
     <w:p>
       <w:r>
@@ -7759,7 +7984,13 @@
         <w:t xml:space="preserve">. </w:t>
       </w:r>
       <w:r>
-        <w:t>MySQL was chosen, the reasoning being; having</w:t>
+        <w:t xml:space="preserve">MySQL </w:t>
+      </w:r>
+      <w:r>
+        <w:t>was chosen, the reasons being:</w:t>
+      </w:r>
+      <w:r>
+        <w:t xml:space="preserve"> having</w:t>
       </w:r>
       <w:r>
         <w:t xml:space="preserve"> adequate</w:t>
@@ -7768,7 +7999,13 @@
         <w:t xml:space="preserve"> experience in using it</w:t>
       </w:r>
       <w:r>
-        <w:t>, provides high performance</w:t>
+        <w:t>,</w:t>
+      </w:r>
+      <w:r>
+        <w:t xml:space="preserve"> it</w:t>
+      </w:r>
+      <w:r>
+        <w:t xml:space="preserve"> provides high performance</w:t>
       </w:r>
       <w:r>
         <w:t xml:space="preserve"> and</w:t>
@@ -7784,11 +8021,11 @@
       <w:pPr>
         <w:pStyle w:val="Heading3"/>
       </w:pPr>
-      <w:bookmarkStart w:id="56" w:name="_Toc510109383"/>
+      <w:bookmarkStart w:id="58" w:name="_Toc510196040"/>
       <w:r>
         <w:t>Mobile Application</w:t>
       </w:r>
-      <w:bookmarkEnd w:id="56"/>
+      <w:bookmarkEnd w:id="58"/>
     </w:p>
     <w:p>
       <w:r>
@@ -7860,12 +8097,8 @@
         <w:t xml:space="preserve"> than I had originally thought.</w:t>
       </w:r>
     </w:p>
-    <w:p/>
-    <w:p/>
-    <w:p/>
-    <w:p>
-      <w:r>
-        <w:lastRenderedPageBreak/>
+    <w:p>
+      <w:r>
         <w:t xml:space="preserve">There are </w:t>
       </w:r>
       <w:r>
@@ -7896,7 +8129,15 @@
         </w:numPr>
       </w:pPr>
       <w:r>
-        <w:t>Use a hybrid framework such as Ionic or PhoneGap which both incorporate Apache Cordova.</w:t>
+        <w:t xml:space="preserve">Use a hybrid framework such as Ionic or </w:t>
+      </w:r>
+      <w:proofErr w:type="spellStart"/>
+      <w:r>
+        <w:t>PhoneGap</w:t>
+      </w:r>
+      <w:proofErr w:type="spellEnd"/>
+      <w:r>
+        <w:t xml:space="preserve"> which both incorporate Apache Cordova.</w:t>
       </w:r>
     </w:p>
     <w:p>
@@ -7913,6 +8154,7 @@
     </w:p>
     <w:p>
       <w:r>
+        <w:lastRenderedPageBreak/>
         <w:t xml:space="preserve">Naturally, </w:t>
       </w:r>
       <w:r>
@@ -7959,11 +8201,7 @@
     </w:p>
     <w:p>
       <w:r>
-        <w:t xml:space="preserve">However, upon carrying out further reading and coding examples, the wrapper allows for compatibility within a web browser on Android, not allowing for a native app which </w:t>
-      </w:r>
-      <w:r>
-        <w:lastRenderedPageBreak/>
-        <w:t>can be accessed easily on the Android home screen.</w:t>
+        <w:t>However, upon carrying out further reading and coding examples, the wrapper allows for compatibility within a web browser on Android, not allowing for a native app which can be accessed easily on the Android home screen.</w:t>
       </w:r>
       <w:r>
         <w:t xml:space="preserve"> </w:t>
@@ -7993,113 +8231,116 @@
           <w:docGrid w:linePitch="360"/>
         </w:sectPr>
       </w:pPr>
-      <w:bookmarkStart w:id="57" w:name="_Ref506651544"/>
+      <w:bookmarkStart w:id="59" w:name="_Ref506651544"/>
     </w:p>
     <w:p>
       <w:pPr>
         <w:pStyle w:val="Heading1"/>
       </w:pPr>
-      <w:bookmarkStart w:id="58" w:name="_Toc405989080"/>
-      <w:bookmarkStart w:id="59" w:name="_Toc405989247"/>
-      <w:bookmarkStart w:id="60" w:name="_Toc405989485"/>
-      <w:bookmarkStart w:id="61" w:name="_Toc406006435"/>
-      <w:bookmarkStart w:id="62" w:name="_Toc406008752"/>
-      <w:bookmarkStart w:id="63" w:name="_Toc406051964"/>
-      <w:bookmarkStart w:id="64" w:name="_Toc411418167"/>
-      <w:bookmarkStart w:id="65" w:name="_Toc510109384"/>
-      <w:bookmarkEnd w:id="57"/>
+      <w:bookmarkStart w:id="60" w:name="_Toc405989080"/>
+      <w:bookmarkStart w:id="61" w:name="_Toc405989247"/>
+      <w:bookmarkStart w:id="62" w:name="_Toc405989485"/>
+      <w:bookmarkStart w:id="63" w:name="_Toc406006435"/>
+      <w:bookmarkStart w:id="64" w:name="_Toc406008752"/>
+      <w:bookmarkStart w:id="65" w:name="_Toc406051964"/>
+      <w:bookmarkStart w:id="66" w:name="_Toc411418167"/>
+      <w:bookmarkStart w:id="67" w:name="_Toc510196041"/>
+      <w:bookmarkEnd w:id="59"/>
       <w:r>
         <w:lastRenderedPageBreak/>
         <w:t>System Design</w:t>
       </w:r>
-      <w:bookmarkEnd w:id="58"/>
-      <w:bookmarkEnd w:id="59"/>
       <w:bookmarkEnd w:id="60"/>
       <w:bookmarkEnd w:id="61"/>
       <w:bookmarkEnd w:id="62"/>
       <w:bookmarkEnd w:id="63"/>
       <w:bookmarkEnd w:id="64"/>
       <w:bookmarkEnd w:id="65"/>
-    </w:p>
-    <w:p>
-      <w:pPr>
-        <w:pStyle w:val="Heading2"/>
-      </w:pPr>
-      <w:bookmarkStart w:id="66" w:name="_Toc411418168"/>
-      <w:bookmarkStart w:id="67" w:name="_Toc510109385"/>
-      <w:r>
-        <w:t>Introduction</w:t>
-      </w:r>
       <w:bookmarkEnd w:id="66"/>
       <w:bookmarkEnd w:id="67"/>
     </w:p>
     <w:p>
-      <w:r>
-        <w:t>In this chapter,</w:t>
-      </w:r>
-      <w:r>
-        <w:t xml:space="preserve"> </w:t>
-      </w:r>
-      <w:r>
-        <w:t>use cases</w:t>
-      </w:r>
-      <w:r>
-        <w:t xml:space="preserve"> are defined</w:t>
-      </w:r>
-      <w:r>
-        <w:t>,</w:t>
-      </w:r>
-      <w:r>
-        <w:t xml:space="preserve"> functional and non-functional user </w:t>
-      </w:r>
-      <w:r>
-        <w:t>requirements</w:t>
-      </w:r>
-      <w:r>
-        <w:t xml:space="preserve"> that and end user would need</w:t>
-      </w:r>
-      <w:r>
-        <w:t xml:space="preserve"> are discussed</w:t>
-      </w:r>
-      <w:r>
-        <w:t xml:space="preserve">. </w:t>
-      </w:r>
-      <w:r>
-        <w:t xml:space="preserve">The process involved in developing the application is also discussed </w:t>
-      </w:r>
-      <w:r>
-        <w:t xml:space="preserve">and </w:t>
-      </w:r>
-      <w:r>
-        <w:t xml:space="preserve">how certain technologies </w:t>
-      </w:r>
-      <w:r>
-        <w:t xml:space="preserve">were </w:t>
-      </w:r>
-      <w:r>
-        <w:t>implemented along with issues that may have occurred and how there were rectified</w:t>
-      </w:r>
-      <w:r>
-        <w:t>.</w:t>
-      </w:r>
-      <w:r>
-        <w:t xml:space="preserve"> </w:t>
-      </w:r>
-    </w:p>
-    <w:p>
       <w:pPr>
         <w:pStyle w:val="Heading2"/>
       </w:pPr>
-      <w:bookmarkStart w:id="68" w:name="_Toc411418169"/>
-      <w:bookmarkStart w:id="69" w:name="_Toc510109386"/>
-      <w:r>
-        <w:t>Requirements</w:t>
+      <w:bookmarkStart w:id="68" w:name="_Toc411418168"/>
+      <w:bookmarkStart w:id="69" w:name="_Toc510196042"/>
+      <w:r>
+        <w:t>Introduction</w:t>
       </w:r>
       <w:bookmarkEnd w:id="68"/>
       <w:bookmarkEnd w:id="69"/>
     </w:p>
     <w:p>
       <w:r>
+        <w:t>In this chapter,</w:t>
+      </w:r>
+      <w:r>
+        <w:t xml:space="preserve"> </w:t>
+      </w:r>
+      <w:r>
+        <w:t>use cases</w:t>
+      </w:r>
+      <w:r>
+        <w:t xml:space="preserve"> are defined</w:t>
+      </w:r>
+      <w:r>
+        <w:t>,</w:t>
+      </w:r>
+      <w:r>
+        <w:t xml:space="preserve"> functional and non-functional user </w:t>
+      </w:r>
+      <w:r>
+        <w:t>requirements</w:t>
+      </w:r>
+      <w:r>
+        <w:t xml:space="preserve"> that and end user would need</w:t>
+      </w:r>
+      <w:r>
+        <w:t xml:space="preserve"> are </w:t>
+      </w:r>
+      <w:r>
+        <w:t>outlined</w:t>
+      </w:r>
+      <w:r>
+        <w:t xml:space="preserve">. </w:t>
+      </w:r>
+      <w:r>
+        <w:t xml:space="preserve">The process involved in developing the application is also discussed </w:t>
+      </w:r>
+      <w:r>
+        <w:t xml:space="preserve">and </w:t>
+      </w:r>
+      <w:r>
+        <w:t xml:space="preserve">how certain technologies </w:t>
+      </w:r>
+      <w:r>
+        <w:t xml:space="preserve">were </w:t>
+      </w:r>
+      <w:r>
+        <w:t>implemented along with issues that may have occurred and how there were rectified</w:t>
+      </w:r>
+      <w:r>
+        <w:t>.</w:t>
+      </w:r>
+      <w:r>
+        <w:t xml:space="preserve"> </w:t>
+      </w:r>
+    </w:p>
+    <w:p>
+      <w:pPr>
+        <w:pStyle w:val="Heading2"/>
+      </w:pPr>
+      <w:bookmarkStart w:id="70" w:name="_Toc411418169"/>
+      <w:bookmarkStart w:id="71" w:name="_Toc510196043"/>
+      <w:r>
+        <w:t>Requirements</w:t>
+      </w:r>
+      <w:bookmarkEnd w:id="70"/>
+      <w:bookmarkEnd w:id="71"/>
+    </w:p>
+    <w:p>
+      <w:r>
         <w:t xml:space="preserve">The </w:t>
       </w:r>
       <w:r>
@@ -8113,21 +8354,21 @@
       <w:pPr>
         <w:pStyle w:val="Heading3"/>
       </w:pPr>
-      <w:bookmarkStart w:id="70" w:name="_Toc510109387"/>
+      <w:bookmarkStart w:id="72" w:name="_Toc510196044"/>
       <w:r>
         <w:t>Use Cases</w:t>
       </w:r>
-      <w:bookmarkEnd w:id="70"/>
+      <w:bookmarkEnd w:id="72"/>
     </w:p>
     <w:p>
       <w:pPr>
         <w:pStyle w:val="Heading4"/>
       </w:pPr>
-      <w:bookmarkStart w:id="71" w:name="_Toc510109388"/>
+      <w:bookmarkStart w:id="73" w:name="_Toc510196045"/>
       <w:r>
         <w:t>Plotting &amp; Saving</w:t>
       </w:r>
-      <w:bookmarkEnd w:id="71"/>
+      <w:bookmarkEnd w:id="73"/>
     </w:p>
     <w:p>
       <w:r>
@@ -8245,7 +8486,14 @@
           <w:rFonts w:ascii="Arial" w:hAnsi="Arial" w:cs="Arial"/>
           <w:lang w:val="en-IE"/>
         </w:rPr>
-        <w:t xml:space="preserve">dealership has the details of vehicle. </w:t>
+        <w:t>user</w:t>
+      </w:r>
+      <w:r>
+        <w:rPr>
+          <w:rFonts w:ascii="Arial" w:hAnsi="Arial" w:cs="Arial"/>
+          <w:lang w:val="en-IE"/>
+        </w:rPr>
+        <w:t xml:space="preserve"> has the details of vehicle. </w:t>
       </w:r>
       <w:r>
         <w:rPr>
@@ -8354,7 +8602,13 @@
         </w:numPr>
       </w:pPr>
       <w:r>
-        <w:t>Duplicate Vehicle: If a user tries to enter a vehicle with the same registration number or VIN, an error message saying, “Duplicate vehicle: Check reg/VIN” will be displayed.</w:t>
+        <w:t>Edit</w:t>
+      </w:r>
+      <w:r>
+        <w:t xml:space="preserve"> Vehicle: </w:t>
+      </w:r>
+      <w:r>
+        <w:t xml:space="preserve">Instead of adding a new vehicle, the user may wish to update an existing vehicle’s details in the database. </w:t>
       </w:r>
     </w:p>
     <w:p>
@@ -8374,7 +8628,13 @@
         <w:t>Successful Query: The user can</w:t>
       </w:r>
       <w:r>
-        <w:t xml:space="preserve"> view the plotted vehcile marker </w:t>
+        <w:t xml:space="preserve"> view the plotted </w:t>
+      </w:r>
+      <w:r>
+        <w:t>vehicle</w:t>
+      </w:r>
+      <w:r>
+        <w:t xml:space="preserve"> marker </w:t>
       </w:r>
       <w:r>
         <w:t xml:space="preserve">on the map. </w:t>
@@ -8396,11 +8656,11 @@
       <w:pPr>
         <w:pStyle w:val="Heading4"/>
       </w:pPr>
-      <w:bookmarkStart w:id="72" w:name="_Toc510109389"/>
+      <w:bookmarkStart w:id="74" w:name="_Toc510196046"/>
       <w:r>
         <w:t>Salesperson &amp; Customer</w:t>
       </w:r>
-      <w:bookmarkEnd w:id="72"/>
+      <w:bookmarkEnd w:id="74"/>
     </w:p>
     <w:p>
       <w:r>
@@ -8592,7 +8852,10 @@
         </w:numPr>
       </w:pPr>
       <w:r>
-        <w:t xml:space="preserve">Vehcile Not Found: </w:t>
+        <w:t>Vehicle</w:t>
+      </w:r>
+      <w:r>
+        <w:t xml:space="preserve"> Not Found: </w:t>
       </w:r>
       <w:r>
         <w:t xml:space="preserve">If the salesperson </w:t>
@@ -8647,11 +8910,7 @@
     </w:p>
     <w:p>
       <w:pPr>
-        <w:pStyle w:val="NormalWeb"/>
-        <w:jc w:val="both"/>
-        <w:rPr>
-          <w:rFonts w:ascii="Arial" w:hAnsi="Arial" w:cs="Arial"/>
-        </w:rPr>
+        <w:spacing w:line="240" w:lineRule="auto"/>
       </w:pPr>
     </w:p>
     <w:p/>
@@ -8659,11 +8918,11 @@
       <w:pPr>
         <w:pStyle w:val="Heading3"/>
       </w:pPr>
-      <w:bookmarkStart w:id="73" w:name="_Toc510109390"/>
+      <w:bookmarkStart w:id="75" w:name="_Toc510196047"/>
       <w:r>
         <w:t>Functional Requirements</w:t>
       </w:r>
-      <w:bookmarkEnd w:id="73"/>
+      <w:bookmarkEnd w:id="75"/>
     </w:p>
     <w:p/>
     <w:p>
@@ -9984,7 +10243,21 @@
         <w:rPr>
           <w:rFonts w:ascii="Arial" w:hAnsi="Arial" w:cs="Arial"/>
         </w:rPr>
-        <w:t xml:space="preserve"> After a search function has taken place, the user will be presented with a clear search button. The user will click this button in order to have all marker displayed on the map. </w:t>
+        <w:t xml:space="preserve"> After a search function has taken place, the user will be presented with a clear search button. The user will click this button </w:t>
+      </w:r>
+      <w:proofErr w:type="gramStart"/>
+      <w:r>
+        <w:rPr>
+          <w:rFonts w:ascii="Arial" w:hAnsi="Arial" w:cs="Arial"/>
+        </w:rPr>
+        <w:t>in order to</w:t>
+      </w:r>
+      <w:proofErr w:type="gramEnd"/>
+      <w:r>
+        <w:rPr>
+          <w:rFonts w:ascii="Arial" w:hAnsi="Arial" w:cs="Arial"/>
+        </w:rPr>
+        <w:t xml:space="preserve"> have all marker displayed on the map. </w:t>
       </w:r>
       <w:r>
         <w:rPr>
@@ -10139,7 +10412,31 @@
         <w:rPr>
           <w:rFonts w:ascii="Arial" w:hAnsi="Arial" w:cs="Arial"/>
         </w:rPr>
-        <w:t xml:space="preserve"> details such as manufacture, model, registration and timestamps. </w:t>
+        <w:t xml:space="preserve"> details such as m</w:t>
+      </w:r>
+      <w:r>
+        <w:rPr>
+          <w:rFonts w:ascii="Arial" w:hAnsi="Arial" w:cs="Arial"/>
+        </w:rPr>
+        <w:t xml:space="preserve">anufacture, model, registration, </w:t>
+      </w:r>
+      <w:r>
+        <w:rPr>
+          <w:rFonts w:ascii="Arial" w:hAnsi="Arial" w:cs="Arial"/>
+        </w:rPr>
+        <w:t>timestamps</w:t>
+      </w:r>
+      <w:r>
+        <w:rPr>
+          <w:rFonts w:ascii="Arial" w:hAnsi="Arial" w:cs="Arial"/>
+        </w:rPr>
+        <w:t xml:space="preserve"> and descriptions</w:t>
+      </w:r>
+      <w:r>
+        <w:rPr>
+          <w:rFonts w:ascii="Arial" w:hAnsi="Arial" w:cs="Arial"/>
+        </w:rPr>
+        <w:t xml:space="preserve">. </w:t>
       </w:r>
     </w:p>
     <w:p>
@@ -10520,11 +10817,11 @@
       <w:pPr>
         <w:pStyle w:val="Heading3"/>
       </w:pPr>
-      <w:bookmarkStart w:id="74" w:name="_Toc510109391"/>
+      <w:bookmarkStart w:id="76" w:name="_Toc510196048"/>
       <w:r>
         <w:t>Non-Functional Requirements</w:t>
       </w:r>
-      <w:bookmarkEnd w:id="74"/>
+      <w:bookmarkEnd w:id="76"/>
       <w:r>
         <w:t xml:space="preserve"> </w:t>
       </w:r>
@@ -11045,7 +11342,6 @@
         <w:rPr>
           <w:rFonts w:ascii="Arial" w:hAnsi="Arial" w:cs="Arial"/>
         </w:rPr>
-        <w:lastRenderedPageBreak/>
         <w:t>R</w:t>
       </w:r>
       <w:r>
@@ -11414,34 +11710,40 @@
       <w:pPr>
         <w:pStyle w:val="Heading2"/>
       </w:pPr>
-      <w:bookmarkStart w:id="75" w:name="_Toc411418170"/>
-      <w:bookmarkStart w:id="76" w:name="_Toc510109392"/>
+      <w:bookmarkStart w:id="77" w:name="_Toc411418170"/>
+      <w:bookmarkStart w:id="78" w:name="_Toc510196049"/>
       <w:r>
         <w:t>Architecture</w:t>
-      </w:r>
-      <w:bookmarkEnd w:id="75"/>
-      <w:bookmarkEnd w:id="76"/>
-    </w:p>
-    <w:p>
-      <w:r>
-        <w:t xml:space="preserve">This section will discuss the architectural pattern of the system and the database structure. </w:t>
-      </w:r>
-    </w:p>
-    <w:p>
-      <w:pPr>
-        <w:pStyle w:val="Heading3"/>
-      </w:pPr>
-      <w:bookmarkStart w:id="77" w:name="_Ref507256056"/>
-      <w:bookmarkStart w:id="78" w:name="_Toc510109393"/>
-      <w:r>
-        <w:t>Model View Controller</w:t>
       </w:r>
       <w:bookmarkEnd w:id="77"/>
       <w:bookmarkEnd w:id="78"/>
     </w:p>
     <w:p>
       <w:r>
-        <w:t>The architecture behind the application relies on the Model View Controller(MCV)</w:t>
+        <w:t xml:space="preserve">This section will discuss the architectural pattern of the system and the database structure. </w:t>
+      </w:r>
+    </w:p>
+    <w:p>
+      <w:pPr>
+        <w:pStyle w:val="Heading3"/>
+      </w:pPr>
+      <w:bookmarkStart w:id="79" w:name="_Ref507256056"/>
+      <w:bookmarkStart w:id="80" w:name="_Toc510196050"/>
+      <w:r>
+        <w:t>Model View Controller</w:t>
+      </w:r>
+      <w:bookmarkEnd w:id="79"/>
+      <w:bookmarkEnd w:id="80"/>
+    </w:p>
+    <w:p>
+      <w:r>
+        <w:t>The architecture behind the application relies on the Model View Controller</w:t>
+      </w:r>
+      <w:r>
+        <w:t xml:space="preserve"> </w:t>
+      </w:r>
+      <w:r>
+        <w:t>(MCV)</w:t>
       </w:r>
       <w:r>
         <w:t xml:space="preserve"> architectural pattern</w:t>
@@ -11460,8 +11762,8 @@
         </w:rPr>
         <w:drawing>
           <wp:inline distT="0" distB="0" distL="0" distR="0">
-            <wp:extent cx="4859079" cy="2481759"/>
-            <wp:effectExtent l="0" t="0" r="0" b="0"/>
+            <wp:extent cx="4648200" cy="2374054"/>
+            <wp:effectExtent l="0" t="0" r="0" b="7620"/>
             <wp:docPr id="1" name="Picture 1"/>
             <wp:cNvGraphicFramePr>
               <a:graphicFrameLocks xmlns:a="http://schemas.openxmlformats.org/drawingml/2006/main" noChangeAspect="1"/>
@@ -11488,7 +11790,7 @@
                   <pic:spPr>
                     <a:xfrm>
                       <a:off x="0" y="0"/>
-                      <a:ext cx="4873402" cy="2489075"/>
+                      <a:ext cx="4677748" cy="2389146"/>
                     </a:xfrm>
                     <a:prstGeom prst="rect">
                       <a:avLst/>
@@ -11506,15 +11808,15 @@
         <w:pStyle w:val="FigureLabel"/>
         <w:jc w:val="center"/>
       </w:pPr>
-      <w:bookmarkStart w:id="79" w:name="_Toc510108358"/>
+      <w:bookmarkStart w:id="81" w:name="_Toc510196081"/>
       <w:r>
         <w:t>Model View Controller Diagram</w:t>
       </w:r>
-      <w:bookmarkEnd w:id="79"/>
-    </w:p>
-    <w:p/>
-    <w:p>
-      <w:r>
+      <w:bookmarkEnd w:id="81"/>
+    </w:p>
+    <w:p>
+      <w:r>
+        <w:lastRenderedPageBreak/>
         <w:t xml:space="preserve">The </w:t>
       </w:r>
       <w:r>
@@ -11557,14 +11859,14 @@
       <w:pPr>
         <w:pStyle w:val="Heading3"/>
       </w:pPr>
-      <w:bookmarkStart w:id="80" w:name="_Toc510109394"/>
+      <w:bookmarkStart w:id="82" w:name="_Toc510196051"/>
       <w:r>
         <w:t xml:space="preserve">MySQL </w:t>
       </w:r>
       <w:r>
         <w:t>Database</w:t>
       </w:r>
-      <w:bookmarkEnd w:id="80"/>
+      <w:bookmarkEnd w:id="82"/>
       <w:r>
         <w:t xml:space="preserve"> </w:t>
       </w:r>
@@ -11594,15 +11896,88 @@
     </w:p>
     <w:p>
       <w:pPr>
+        <w:jc w:val="center"/>
+      </w:pPr>
+      <w:r>
+        <w:rPr>
+          <w:noProof/>
+        </w:rPr>
+        <w:drawing>
+          <wp:inline distT="0" distB="0" distL="0" distR="0">
+            <wp:extent cx="3924300" cy="3523325"/>
+            <wp:effectExtent l="0" t="0" r="0" b="1270"/>
+            <wp:docPr id="7" name="Picture 7"/>
+            <wp:cNvGraphicFramePr>
+              <a:graphicFrameLocks xmlns:a="http://schemas.openxmlformats.org/drawingml/2006/main" noChangeAspect="1"/>
+            </wp:cNvGraphicFramePr>
+            <a:graphic xmlns:a="http://schemas.openxmlformats.org/drawingml/2006/main">
+              <a:graphicData uri="http://schemas.openxmlformats.org/drawingml/2006/picture">
+                <pic:pic xmlns:pic="http://schemas.openxmlformats.org/drawingml/2006/picture">
+                  <pic:nvPicPr>
+                    <pic:cNvPr id="7" name="Capture.PNG"/>
+                    <pic:cNvPicPr/>
+                  </pic:nvPicPr>
+                  <pic:blipFill>
+                    <a:blip r:embed="rId21">
+                      <a:extLst>
+                        <a:ext uri="{28A0092B-C50C-407E-A947-70E740481C1C}">
+                          <a14:useLocalDpi xmlns:a14="http://schemas.microsoft.com/office/drawing/2010/main" val="0"/>
+                        </a:ext>
+                      </a:extLst>
+                    </a:blip>
+                    <a:stretch>
+                      <a:fillRect/>
+                    </a:stretch>
+                  </pic:blipFill>
+                  <pic:spPr>
+                    <a:xfrm>
+                      <a:off x="0" y="0"/>
+                      <a:ext cx="3931647" cy="3529922"/>
+                    </a:xfrm>
+                    <a:prstGeom prst="rect">
+                      <a:avLst/>
+                    </a:prstGeom>
+                  </pic:spPr>
+                </pic:pic>
+              </a:graphicData>
+            </a:graphic>
+          </wp:inline>
+        </w:drawing>
+      </w:r>
+    </w:p>
+    <w:p>
+      <w:pPr>
+        <w:pStyle w:val="FigureLabel"/>
+        <w:jc w:val="center"/>
+      </w:pPr>
+      <w:bookmarkStart w:id="83" w:name="_Toc510196082"/>
+      <w:r>
+        <w:t>Database ER Diagram</w:t>
+      </w:r>
+      <w:bookmarkEnd w:id="83"/>
+    </w:p>
+    <w:p>
+      <w:r>
+        <w:t xml:space="preserve">Figure 3.3.2 outlines the final database architecture using an ER diagram. </w:t>
+      </w:r>
+    </w:p>
+    <w:p>
+      <w:pPr>
+        <w:jc w:val="center"/>
+      </w:pPr>
+    </w:p>
+    <w:p>
+      <w:pPr>
         <w:pStyle w:val="Heading2"/>
       </w:pPr>
-      <w:bookmarkStart w:id="81" w:name="_Toc411418171"/>
-      <w:bookmarkStart w:id="82" w:name="_Toc510109395"/>
-      <w:r>
+      <w:bookmarkStart w:id="84" w:name="_Toc411418171"/>
+      <w:bookmarkStart w:id="85" w:name="_Toc510196052"/>
+      <w:r>
+        <w:lastRenderedPageBreak/>
         <w:t>Design</w:t>
       </w:r>
-      <w:bookmarkEnd w:id="81"/>
-      <w:bookmarkEnd w:id="82"/>
+      <w:bookmarkEnd w:id="84"/>
+      <w:bookmarkEnd w:id="85"/>
     </w:p>
     <w:p>
       <w:r>
@@ -11619,11 +11994,11 @@
       <w:pPr>
         <w:pStyle w:val="Heading3"/>
       </w:pPr>
-      <w:bookmarkStart w:id="83" w:name="_Toc510109396"/>
+      <w:bookmarkStart w:id="86" w:name="_Toc510196053"/>
       <w:r>
         <w:t>Frontend Design</w:t>
       </w:r>
-      <w:bookmarkEnd w:id="83"/>
+      <w:bookmarkEnd w:id="86"/>
     </w:p>
     <w:p>
       <w:r>
@@ -11650,7 +12025,17 @@
         <w:t xml:space="preserve"> and </w:t>
       </w:r>
       <w:r>
-        <w:t>@extends('layouts.sidenav')</w:t>
+        <w:t>@extends('</w:t>
+      </w:r>
+      <w:proofErr w:type="spellStart"/>
+      <w:proofErr w:type="gramStart"/>
+      <w:r>
+        <w:t>layouts.sidenav</w:t>
+      </w:r>
+      <w:proofErr w:type="spellEnd"/>
+      <w:proofErr w:type="gramEnd"/>
+      <w:r>
+        <w:t>')</w:t>
       </w:r>
       <w:r>
         <w:t xml:space="preserve"> lines of code.</w:t>
@@ -11668,50 +12053,53 @@
         <w:t>Thus,</w:t>
       </w:r>
       <w:r>
-        <w:t xml:space="preserve"> the page that is compiled consists of </w:t>
-      </w:r>
-      <w:r>
+        <w:t xml:space="preserve"> the page that is compiled consists of significantly less code with the benefit </w:t>
+      </w:r>
+      <w:r>
+        <w:t xml:space="preserve">of not being convoluted; which is extremely helpful for the developer. </w:t>
+      </w:r>
+    </w:p>
+    <w:p>
+      <w:r>
+        <w:t xml:space="preserve">The following images represent the user interfaces for both the desktop and mobile web applications. The UI contains a map with user </w:t>
+      </w:r>
+      <w:r>
+        <w:t>placed markers representing vehicle locations.</w:t>
+      </w:r>
+      <w:r>
+        <w:t xml:space="preserve"> The markers use custom icons with letters in them. Each letter represents the first letter of a manufacturer name i.e.</w:t>
+      </w:r>
+      <w:r>
+        <w:t xml:space="preserve"> a marker with the letter</w:t>
+      </w:r>
+      <w:r>
+        <w:t xml:space="preserve"> </w:t>
+      </w:r>
+      <w:r>
+        <w:t>M represents a Mercedes-Benz vehicle.</w:t>
+      </w:r>
+      <w:r>
+        <w:t xml:space="preserve"> By clicking on the map, the user can place a vehicle, enter the details and then store it. By clicking a marker, the user is presented with an info window containing certain details specific to that marker. There is </w:t>
+      </w:r>
+      <w:r>
+        <w:t>also a list of vehicles feature which can be seen to the right of the ma</w:t>
+      </w:r>
+      <w:r>
+        <w:t>p in F</w:t>
+      </w:r>
+      <w:r>
+        <w:t xml:space="preserve">igure 3.4.1. This list contains more information regarding vehicle markers including timestamps and an expandable description section. </w:t>
+      </w:r>
+    </w:p>
+    <w:p>
+      <w:pPr>
+        <w:jc w:val="center"/>
+      </w:pPr>
+      <w:r>
+        <w:rPr>
+          <w:noProof/>
+        </w:rPr>
         <w:lastRenderedPageBreak/>
-        <w:t xml:space="preserve">significantly less code with the benefit </w:t>
-      </w:r>
-      <w:r>
-        <w:t xml:space="preserve">of not being convoluted; which is extremely helpful for the developer. </w:t>
-      </w:r>
-    </w:p>
-    <w:p>
-      <w:r>
-        <w:t xml:space="preserve">The following images represent the user interfaces for both the desktop and mobile web applications. The UI contains a map with user </w:t>
-      </w:r>
-      <w:r>
-        <w:t>placed markers representing vehicle locations.</w:t>
-      </w:r>
-      <w:r>
-        <w:t xml:space="preserve"> The markers use custom icons with letters in them. Each letter represents the first letter of a manufacturer name i.e.</w:t>
-      </w:r>
-      <w:r>
-        <w:t xml:space="preserve"> a marker with the letter</w:t>
-      </w:r>
-      <w:r>
-        <w:t xml:space="preserve"> </w:t>
-      </w:r>
-      <w:r>
-        <w:t>M represents a Mercedes-Benz vehicle.</w:t>
-      </w:r>
-      <w:r>
-        <w:t xml:space="preserve"> By clicking on the map, the user can place a vehicle, enter the details and then store it. By clicking a marker, the user is presented with an info window containing certain details specific to that marker. There is </w:t>
-      </w:r>
-      <w:r>
-        <w:t xml:space="preserve">also a list of vehicles feature which can be seen to the right of the map in figure 3.4.1. This list contains more information regarding vehicle markers including timestamps and an expandable description section. </w:t>
-      </w:r>
-    </w:p>
-    <w:p>
-      <w:pPr>
-        <w:jc w:val="center"/>
-      </w:pPr>
-      <w:r>
-        <w:rPr>
-          <w:noProof/>
-        </w:rPr>
         <w:drawing>
           <wp:inline distT="0" distB="0" distL="0" distR="0">
             <wp:extent cx="5731510" cy="2482850"/>
@@ -11728,7 +12116,7 @@
                     <pic:cNvPicPr/>
                   </pic:nvPicPr>
                   <pic:blipFill>
-                    <a:blip r:embed="rId21">
+                    <a:blip r:embed="rId22">
                       <a:extLst>
                         <a:ext uri="{28A0092B-C50C-407E-A947-70E740481C1C}">
                           <a14:useLocalDpi xmlns:a14="http://schemas.microsoft.com/office/drawing/2010/main" val="0"/>
@@ -11760,16 +12148,22 @@
         <w:pStyle w:val="FigureLabel"/>
         <w:jc w:val="center"/>
       </w:pPr>
-      <w:bookmarkStart w:id="84" w:name="_Toc510108359"/>
+      <w:bookmarkStart w:id="87" w:name="_Toc510196083"/>
       <w:r>
         <w:t>Desktop User Interface</w:t>
       </w:r>
-      <w:bookmarkEnd w:id="84"/>
+      <w:bookmarkEnd w:id="87"/>
     </w:p>
     <w:p/>
     <w:p>
       <w:r>
-        <w:t xml:space="preserve">The UI also facilitates search functionality. Referring to figure 3.4.1 below, in the top left of the image a search bar can be seen. With this search bar the user can search for a vehicle’s registration. If a vehicle is found by its registration, only that vehicle will appear on the map. The list of vehicles will also be filtered to show that vehicle. Above the map is a filtered search based on manufacture and model. </w:t>
+        <w:t>The UI also facilitates sear</w:t>
+      </w:r>
+      <w:r>
+        <w:t>ch functionality. Referring to F</w:t>
+      </w:r>
+      <w:r>
+        <w:t xml:space="preserve">igure 3.4.1 below, in the top left of the image a search bar can be seen. With this search bar the user can search for a vehicle’s registration. If a vehicle is found by its registration, only that vehicle will appear on the map. The list of vehicles will also be filtered to show that vehicle. Above the map is a filtered search based on manufacture and model. </w:t>
       </w:r>
       <w:r>
         <w:t>Like</w:t>
@@ -11803,7 +12197,7 @@
                     <pic:cNvPicPr/>
                   </pic:nvPicPr>
                   <pic:blipFill>
-                    <a:blip r:embed="rId22" cstate="print">
+                    <a:blip r:embed="rId23" cstate="print">
                       <a:extLst>
                         <a:ext uri="{28A0092B-C50C-407E-A947-70E740481C1C}">
                           <a14:useLocalDpi xmlns:a14="http://schemas.microsoft.com/office/drawing/2010/main" val="0"/>
@@ -11835,11 +12229,11 @@
         <w:pStyle w:val="FigureLabel"/>
         <w:jc w:val="center"/>
       </w:pPr>
-      <w:bookmarkStart w:id="85" w:name="_Toc510108360"/>
+      <w:bookmarkStart w:id="88" w:name="_Toc510196084"/>
       <w:r>
         <w:t>Mobile User Interface</w:t>
       </w:r>
-      <w:bookmarkEnd w:id="85"/>
+      <w:bookmarkEnd w:id="88"/>
       <w:r>
         <w:t xml:space="preserve"> </w:t>
       </w:r>
@@ -11882,18 +12276,26 @@
         <w:t>Ajax for commun</w:t>
       </w:r>
       <w:r>
-        <w:t xml:space="preserve">icating with the background in JSON format. JQuery is incorporated to handle modification of the DOM elements on the client side. </w:t>
+        <w:t xml:space="preserve">icating with the background in JSON format. </w:t>
+      </w:r>
+      <w:proofErr w:type="spellStart"/>
+      <w:r>
+        <w:t>JQuery</w:t>
+      </w:r>
+      <w:proofErr w:type="spellEnd"/>
+      <w:r>
+        <w:t xml:space="preserve"> is incorporated to handle modification of the DOM elements on the client side. </w:t>
       </w:r>
     </w:p>
     <w:p>
       <w:pPr>
         <w:pStyle w:val="Heading3"/>
       </w:pPr>
-      <w:bookmarkStart w:id="86" w:name="_Toc510109397"/>
+      <w:bookmarkStart w:id="89" w:name="_Toc510196054"/>
       <w:r>
         <w:t>Backend Design</w:t>
       </w:r>
-      <w:bookmarkEnd w:id="86"/>
+      <w:bookmarkEnd w:id="89"/>
     </w:p>
     <w:p>
       <w:r>
@@ -11949,9 +12351,11 @@
           <w:numId w:val="20"/>
         </w:numPr>
       </w:pPr>
+      <w:proofErr w:type="spellStart"/>
       <w:r>
         <w:t>Marker.php</w:t>
       </w:r>
+      <w:proofErr w:type="spellEnd"/>
       <w:r>
         <w:t xml:space="preserve"> – serves as the marker </w:t>
       </w:r>
@@ -11962,7 +12366,13 @@
         <w:t xml:space="preserve">. </w:t>
       </w:r>
       <w:r>
-        <w:t xml:space="preserve">Within the file, attributres that are mass assigned are defined and attributes that should be hidden for arrays are defined. </w:t>
+        <w:t xml:space="preserve">Within the file, </w:t>
+      </w:r>
+      <w:r>
+        <w:t>attributes</w:t>
+      </w:r>
+      <w:r>
+        <w:t xml:space="preserve"> that are mass assigned are defined and attributes that should be hidden for arrays are defined. </w:t>
       </w:r>
     </w:p>
     <w:p>
@@ -11973,9 +12383,11 @@
           <w:numId w:val="20"/>
         </w:numPr>
       </w:pPr>
+      <w:proofErr w:type="spellStart"/>
       <w:r>
         <w:t>MarkerController.php</w:t>
       </w:r>
+      <w:proofErr w:type="spellEnd"/>
       <w:r>
         <w:t xml:space="preserve"> – is the main controller for handling all data regarding markers. </w:t>
       </w:r>
@@ -12009,9 +12421,11 @@
           <w:numId w:val="20"/>
         </w:numPr>
       </w:pPr>
+      <w:proofErr w:type="spellStart"/>
       <w:r>
         <w:t>Web.php</w:t>
       </w:r>
+      <w:proofErr w:type="spellEnd"/>
       <w:r>
         <w:t xml:space="preserve"> </w:t>
       </w:r>
@@ -12069,7 +12483,7 @@
                     <pic:cNvPicPr/>
                   </pic:nvPicPr>
                   <pic:blipFill>
-                    <a:blip r:embed="rId23">
+                    <a:blip r:embed="rId24">
                       <a:extLst>
                         <a:ext uri="{28A0092B-C50C-407E-A947-70E740481C1C}">
                           <a14:useLocalDpi xmlns:a14="http://schemas.microsoft.com/office/drawing/2010/main" val="0"/>
@@ -12101,18 +12515,24 @@
         <w:pStyle w:val="FigureLabel"/>
         <w:jc w:val="center"/>
       </w:pPr>
-      <w:bookmarkStart w:id="87" w:name="_Ref507262320"/>
-      <w:bookmarkStart w:id="88" w:name="_Toc510108361"/>
+      <w:bookmarkStart w:id="90" w:name="_Ref507262320"/>
+      <w:bookmarkStart w:id="91" w:name="_Toc510196085"/>
       <w:r>
         <w:t>Marker Table Schema</w:t>
       </w:r>
-      <w:bookmarkEnd w:id="87"/>
-      <w:bookmarkEnd w:id="88"/>
+      <w:bookmarkEnd w:id="90"/>
+      <w:bookmarkEnd w:id="91"/>
     </w:p>
     <w:p>
       <w:r>
         <w:lastRenderedPageBreak/>
-        <w:t xml:space="preserve">Figure 3.4.1 shows the makeup of the marker table. The php artisan migrate command can be executed where the table will then be created. On the client side, the id and latitude and longitude values will not be visible to the user. </w:t>
+        <w:t xml:space="preserve">Figure 3.4.1 shows the makeup of the marker table. The </w:t>
+      </w:r>
+      <w:r>
+        <w:t>PHP</w:t>
+      </w:r>
+      <w:r>
+        <w:t xml:space="preserve"> artisan migrate command can be executed where the table will then be created. On the client side, the id and latitude and longitude values will not be visible to the user. </w:t>
       </w:r>
     </w:p>
     <w:p/>
@@ -12120,13 +12540,13 @@
       <w:pPr>
         <w:pStyle w:val="Heading2"/>
       </w:pPr>
-      <w:bookmarkStart w:id="89" w:name="_Toc411418172"/>
-      <w:bookmarkStart w:id="90" w:name="_Toc510109398"/>
+      <w:bookmarkStart w:id="92" w:name="_Toc411418172"/>
+      <w:bookmarkStart w:id="93" w:name="_Toc510196055"/>
       <w:r>
         <w:t>Implementation</w:t>
       </w:r>
-      <w:bookmarkEnd w:id="89"/>
-      <w:bookmarkEnd w:id="90"/>
+      <w:bookmarkEnd w:id="92"/>
+      <w:bookmarkEnd w:id="93"/>
     </w:p>
     <w:p>
       <w:r>
@@ -12152,14 +12572,14 @@
       <w:pPr>
         <w:pStyle w:val="Heading3"/>
       </w:pPr>
-      <w:bookmarkStart w:id="91" w:name="_Toc510109399"/>
+      <w:bookmarkStart w:id="94" w:name="_Toc510196056"/>
       <w:r>
         <w:t>Laravel</w:t>
       </w:r>
       <w:r>
         <w:t xml:space="preserve"> &amp; MySQL</w:t>
       </w:r>
-      <w:bookmarkEnd w:id="91"/>
+      <w:bookmarkEnd w:id="94"/>
     </w:p>
     <w:p>
       <w:r>
@@ -12198,22 +12618,44 @@
       <w:pPr>
         <w:pStyle w:val="Heading3"/>
       </w:pPr>
-      <w:bookmarkStart w:id="92" w:name="_Toc510109400"/>
+      <w:bookmarkStart w:id="95" w:name="_Toc510196057"/>
       <w:r>
         <w:t>Google Maps JavaScript API</w:t>
       </w:r>
-      <w:bookmarkEnd w:id="92"/>
-    </w:p>
-    <w:p>
-      <w:r>
-        <w:t xml:space="preserve">The API was implemented with the aid of documentation. The first step is to obtain an API key from the Google Developers console. This key is inserted into an async defer script source tag in the HTML. Async defer will allow HTMl elements to load first and only then will the map load. The map is initialized and modified through the map.js file. This file also handles the plotting of markers and other features. </w:t>
+      <w:bookmarkEnd w:id="95"/>
+    </w:p>
+    <w:p>
+      <w:r>
+        <w:t xml:space="preserve">The API was implemented with the aid of documentation. The first step is to obtain an API key from the Google Developers console. This key is inserted into an </w:t>
+      </w:r>
+      <w:proofErr w:type="spellStart"/>
+      <w:r>
+        <w:t>async</w:t>
+      </w:r>
+      <w:proofErr w:type="spellEnd"/>
+      <w:r>
+        <w:t xml:space="preserve"> defer script source tag in the HTML. </w:t>
+      </w:r>
+      <w:proofErr w:type="spellStart"/>
+      <w:r>
+        <w:t>Async</w:t>
+      </w:r>
+      <w:proofErr w:type="spellEnd"/>
+      <w:r>
+        <w:t xml:space="preserve"> defer will allow </w:t>
+      </w:r>
+      <w:r>
+        <w:t>HTML</w:t>
+      </w:r>
+      <w:r>
+        <w:t xml:space="preserve"> elements to load first and only then will the map load. The map is initialized and modified through the map.js file. This file also handles the plotting of markers and other features. </w:t>
       </w:r>
     </w:p>
     <w:p>
       <w:pPr>
         <w:pStyle w:val="Heading3"/>
       </w:pPr>
-      <w:bookmarkStart w:id="93" w:name="_Toc510109401"/>
+      <w:bookmarkStart w:id="96" w:name="_Toc510196058"/>
       <w:r>
         <w:lastRenderedPageBreak/>
         <w:t>JSON Objects</w:t>
@@ -12221,7 +12663,7 @@
       <w:r>
         <w:t xml:space="preserve"> &amp; Ajax</w:t>
       </w:r>
-      <w:bookmarkEnd w:id="93"/>
+      <w:bookmarkEnd w:id="96"/>
     </w:p>
     <w:p>
       <w:r>
@@ -12231,7 +12673,10 @@
         <w:t xml:space="preserve">to overcome was </w:t>
       </w:r>
       <w:r>
-        <w:t xml:space="preserve">to figure out a way of </w:t>
+        <w:t>to F</w:t>
+      </w:r>
+      <w:r>
+        <w:t xml:space="preserve">igure out a way of </w:t>
       </w:r>
       <w:r>
         <w:t xml:space="preserve">how markers could be read from the database and be displayed on the map as JSON objects. </w:t>
@@ -12273,7 +12718,7 @@
                     <pic:cNvPicPr/>
                   </pic:nvPicPr>
                   <pic:blipFill>
-                    <a:blip r:embed="rId24">
+                    <a:blip r:embed="rId25">
                       <a:extLst>
                         <a:ext uri="{28A0092B-C50C-407E-A947-70E740481C1C}">
                           <a14:useLocalDpi xmlns:a14="http://schemas.microsoft.com/office/drawing/2010/main" val="0"/>
@@ -12305,27 +12750,64 @@
         <w:pStyle w:val="FigureLabel"/>
         <w:jc w:val="center"/>
       </w:pPr>
-      <w:bookmarkStart w:id="94" w:name="_Toc510108362"/>
+      <w:bookmarkStart w:id="97" w:name="_Toc510196086"/>
       <w:r>
         <w:t>Converting to JSON</w:t>
       </w:r>
-      <w:bookmarkEnd w:id="94"/>
+      <w:bookmarkEnd w:id="97"/>
     </w:p>
     <w:p>
       <w:r>
         <w:t>Above in Figure 3.5.1 show the solution to converting to marker to JSON.</w:t>
       </w:r>
       <w:r>
-        <w:t xml:space="preserve"> Using Eloquent’s format, all marker records can be returned in a single col</w:t>
-      </w:r>
-      <w:r>
-        <w:t>lection using the all() method and assigned to $markers</w:t>
-      </w:r>
-      <w:r>
-        <w:t xml:space="preserve">. With all the marker records now retrieved from the database, they then needed to be encoded in JSON format. That was done by using the json_encode() method and passing in the collection name as a parameter. </w:t>
-      </w:r>
-      <w:r>
-        <w:t xml:space="preserve">Lastly the collection of markers is returned in JSON form. </w:t>
+        <w:t xml:space="preserve"> Using </w:t>
+      </w:r>
+      <w:proofErr w:type="spellStart"/>
+      <w:r>
+        <w:t>Eloquent’s</w:t>
+      </w:r>
+      <w:proofErr w:type="spellEnd"/>
+      <w:r>
+        <w:t xml:space="preserve"> format, all marker records can be returned in a single col</w:t>
+      </w:r>
+      <w:r>
+        <w:t xml:space="preserve">lection using the </w:t>
+      </w:r>
+      <w:proofErr w:type="gramStart"/>
+      <w:r>
+        <w:t>all(</w:t>
+      </w:r>
+      <w:proofErr w:type="gramEnd"/>
+      <w:r>
+        <w:t>) method and assigned to $markers</w:t>
+      </w:r>
+      <w:r>
+        <w:t xml:space="preserve">. With all the marker records now retrieved from the database, they then needed to be encoded in JSON format. That was done by using the </w:t>
+      </w:r>
+      <w:proofErr w:type="spellStart"/>
+      <w:r>
+        <w:t>json_</w:t>
+      </w:r>
+      <w:proofErr w:type="gramStart"/>
+      <w:r>
+        <w:t>encode</w:t>
+      </w:r>
+      <w:proofErr w:type="spellEnd"/>
+      <w:r>
+        <w:t>(</w:t>
+      </w:r>
+      <w:proofErr w:type="gramEnd"/>
+      <w:r>
+        <w:t xml:space="preserve">) method and passing in the collection name as a parameter. </w:t>
+      </w:r>
+      <w:proofErr w:type="gramStart"/>
+      <w:r>
+        <w:t>Finally</w:t>
+      </w:r>
+      <w:proofErr w:type="gramEnd"/>
+      <w:r>
+        <w:t xml:space="preserve"> the collection of markers is returned in JSON form. </w:t>
       </w:r>
     </w:p>
     <w:p>
@@ -12384,7 +12866,7 @@
                     <pic:cNvPicPr/>
                   </pic:nvPicPr>
                   <pic:blipFill>
-                    <a:blip r:embed="rId25">
+                    <a:blip r:embed="rId26">
                       <a:extLst>
                         <a:ext uri="{28A0092B-C50C-407E-A947-70E740481C1C}">
                           <a14:useLocalDpi xmlns:a14="http://schemas.microsoft.com/office/drawing/2010/main" val="0"/>
@@ -12416,18 +12898,27 @@
         <w:pStyle w:val="FigureLabel"/>
         <w:jc w:val="center"/>
       </w:pPr>
-      <w:bookmarkStart w:id="95" w:name="_Toc510108363"/>
+      <w:bookmarkStart w:id="98" w:name="_Toc510196087"/>
       <w:r>
         <w:t>Ajax Routing</w:t>
       </w:r>
-      <w:bookmarkEnd w:id="95"/>
-    </w:p>
-    <w:p>
-      <w:r>
-        <w:t xml:space="preserve">In figure </w:t>
-      </w:r>
-      <w:r>
-        <w:t>3.5.2 above, this part of the Ajax method is executed each time the page is loaded. The URL points to the method shown in figure 3.5.2 where</w:t>
+      <w:bookmarkEnd w:id="98"/>
+    </w:p>
+    <w:p>
+      <w:r>
+        <w:t>In F</w:t>
+      </w:r>
+      <w:r>
+        <w:t xml:space="preserve">igure </w:t>
+      </w:r>
+      <w:r>
+        <w:t>3.5.2 above, this part of the Ajax method is executed each time the page is loaded. The URL</w:t>
+      </w:r>
+      <w:r>
+        <w:t xml:space="preserve"> points to the method shown in F</w:t>
+      </w:r>
+      <w:r>
+        <w:t>igure 3.5.2 where</w:t>
       </w:r>
       <w:r>
         <w:t xml:space="preserve"> the</w:t>
@@ -12481,7 +12972,7 @@
                     <pic:cNvPicPr/>
                   </pic:nvPicPr>
                   <pic:blipFill>
-                    <a:blip r:embed="rId26">
+                    <a:blip r:embed="rId27">
                       <a:extLst>
                         <a:ext uri="{28A0092B-C50C-407E-A947-70E740481C1C}">
                           <a14:useLocalDpi xmlns:a14="http://schemas.microsoft.com/office/drawing/2010/main" val="0"/>
@@ -12513,15 +13004,23 @@
         <w:pStyle w:val="FigureLabel"/>
         <w:jc w:val="center"/>
       </w:pPr>
-      <w:bookmarkStart w:id="96" w:name="_Toc510108364"/>
+      <w:bookmarkStart w:id="99" w:name="_Toc510196088"/>
       <w:r>
         <w:t>JSON Parse</w:t>
       </w:r>
-      <w:bookmarkEnd w:id="96"/>
-    </w:p>
-    <w:p>
-      <w:r>
-        <w:t xml:space="preserve">The data that is successfully retrieved from the Ajax route is passed into the success function. It is then passed into a JSON.parse() function which is assigned to a variable named also name data. </w:t>
+      <w:bookmarkEnd w:id="99"/>
+    </w:p>
+    <w:p>
+      <w:r>
+        <w:t xml:space="preserve">The data that is successfully retrieved from the Ajax route is passed into the success function. It is then passed into a </w:t>
+      </w:r>
+      <w:proofErr w:type="spellStart"/>
+      <w:r>
+        <w:t>JSON.parse</w:t>
+      </w:r>
+      <w:proofErr w:type="spellEnd"/>
+      <w:r>
+        <w:t xml:space="preserve">() function which is assigned to a variable named also name data. </w:t>
       </w:r>
       <w:r>
         <w:t>After the data has been parse, it</w:t>
@@ -12535,7 +13034,13 @@
     </w:p>
     <w:p>
       <w:r>
-        <w:t xml:space="preserve">The scaffolding for Ajax, JSON data and plotting functionality are now working. The role these technologies play in the application are faulty significant and allow for the integration of more features using the same and or similar techniques. </w:t>
+        <w:t xml:space="preserve">The scaffolding for Ajax, JSON data and plotting functionality are now working. The role these technologies play in the application are </w:t>
+      </w:r>
+      <w:r>
+        <w:t>important</w:t>
+      </w:r>
+      <w:r>
+        <w:t xml:space="preserve"> and allow for the integration of more features using the same and or similar techniques. </w:t>
       </w:r>
     </w:p>
     <w:p>
@@ -12563,7 +13068,7 @@
                     <pic:cNvPicPr/>
                   </pic:nvPicPr>
                   <pic:blipFill>
-                    <a:blip r:embed="rId27">
+                    <a:blip r:embed="rId28">
                       <a:extLst>
                         <a:ext uri="{28A0092B-C50C-407E-A947-70E740481C1C}">
                           <a14:useLocalDpi xmlns:a14="http://schemas.microsoft.com/office/drawing/2010/main" val="0"/>
@@ -12595,11 +13100,11 @@
         <w:pStyle w:val="FigureLabel"/>
         <w:jc w:val="center"/>
       </w:pPr>
-      <w:bookmarkStart w:id="97" w:name="_Toc510108365"/>
+      <w:bookmarkStart w:id="100" w:name="_Toc510196089"/>
       <w:r>
         <w:t>Returning JSON Output in Console</w:t>
       </w:r>
-      <w:bookmarkEnd w:id="97"/>
+      <w:bookmarkEnd w:id="100"/>
     </w:p>
     <w:p>
       <w:r>
@@ -12617,10 +13122,27 @@
         <w:t>however despite number of records within the collection, that marker would always the most recent entry in the database. To overcome this, with the help of Stack Overflow it was determined the best way to solve this was to split the objects into key-</w:t>
       </w:r>
       <w:r>
-        <w:t>value pairs. In figure 3.5.3, it shows the each</w:t>
-      </w:r>
-      <w:r>
-        <w:t>()</w:t>
+        <w:t>value pairs. In F</w:t>
+      </w:r>
+      <w:r>
+        <w:t xml:space="preserve">igure 3.5.3, </w:t>
+      </w:r>
+      <w:r>
+        <w:t>the code</w:t>
+      </w:r>
+      <w:r>
+        <w:t xml:space="preserve"> shows the </w:t>
+      </w:r>
+      <w:proofErr w:type="gramStart"/>
+      <w:r>
+        <w:t>each</w:t>
+      </w:r>
+      <w:r>
+        <w:t>(</w:t>
+      </w:r>
+      <w:proofErr w:type="gramEnd"/>
+      <w:r>
+        <w:t>)</w:t>
       </w:r>
       <w:r>
         <w:t xml:space="preserve"> function being utilized to iterate through the data </w:t>
@@ -12674,7 +13196,7 @@
                     <pic:cNvPicPr/>
                   </pic:nvPicPr>
                   <pic:blipFill>
-                    <a:blip r:embed="rId28">
+                    <a:blip r:embed="rId29">
                       <a:extLst>
                         <a:ext uri="{28A0092B-C50C-407E-A947-70E740481C1C}">
                           <a14:useLocalDpi xmlns:a14="http://schemas.microsoft.com/office/drawing/2010/main" val="0"/>
@@ -12706,14 +13228,14 @@
         <w:pStyle w:val="FigureLabel"/>
         <w:jc w:val="center"/>
       </w:pPr>
-      <w:bookmarkStart w:id="98" w:name="_Toc510108366"/>
+      <w:bookmarkStart w:id="101" w:name="_Toc510196090"/>
       <w:r>
         <w:t>Object</w:t>
       </w:r>
       <w:r>
         <w:t xml:space="preserve"> Plotting</w:t>
       </w:r>
-      <w:bookmarkEnd w:id="98"/>
+      <w:bookmarkEnd w:id="101"/>
     </w:p>
     <w:p>
       <w:r>
@@ -12726,7 +13248,22 @@
         <w:t xml:space="preserve"> are handled in the form of markers. </w:t>
       </w:r>
       <w:r>
-        <w:t xml:space="preserve">Plotting each marker would not be possible if it were not for the implementation of key-value pairs. With this, other information such as manufacturer, model and registration can be access with ease. </w:t>
+        <w:t xml:space="preserve">Plotting each marker would not be possible </w:t>
+      </w:r>
+      <w:r>
+        <w:t>if there was no implementation of key-value pairs</w:t>
+      </w:r>
+      <w:r>
+        <w:t>.</w:t>
+      </w:r>
+      <w:r>
+        <w:t xml:space="preserve"> With this, other information such as manufacturer, model and registration can be access</w:t>
+      </w:r>
+      <w:r>
+        <w:t>ed</w:t>
+      </w:r>
+      <w:r>
+        <w:t xml:space="preserve"> with ease. </w:t>
       </w:r>
     </w:p>
     <w:p>
@@ -12750,26 +13287,26 @@
       <w:pPr>
         <w:pStyle w:val="Heading1"/>
       </w:pPr>
-      <w:bookmarkStart w:id="99" w:name="_Toc411418173"/>
-      <w:bookmarkStart w:id="100" w:name="_Toc510109402"/>
+      <w:bookmarkStart w:id="102" w:name="_Toc411418173"/>
+      <w:bookmarkStart w:id="103" w:name="_Toc510196059"/>
       <w:r>
         <w:lastRenderedPageBreak/>
         <w:t>Testing and Evaluation</w:t>
       </w:r>
-      <w:bookmarkEnd w:id="99"/>
-      <w:bookmarkEnd w:id="100"/>
+      <w:bookmarkEnd w:id="102"/>
+      <w:bookmarkEnd w:id="103"/>
     </w:p>
     <w:p>
       <w:pPr>
         <w:pStyle w:val="Heading2"/>
       </w:pPr>
-      <w:bookmarkStart w:id="101" w:name="_Toc411418174"/>
-      <w:bookmarkStart w:id="102" w:name="_Toc510109403"/>
+      <w:bookmarkStart w:id="104" w:name="_Toc411418174"/>
+      <w:bookmarkStart w:id="105" w:name="_Toc510196060"/>
       <w:r>
         <w:t>Introduction</w:t>
       </w:r>
-      <w:bookmarkEnd w:id="101"/>
-      <w:bookmarkEnd w:id="102"/>
+      <w:bookmarkEnd w:id="104"/>
+      <w:bookmarkEnd w:id="105"/>
     </w:p>
     <w:p>
       <w:r>
@@ -12869,23 +13406,23 @@
       <w:pPr>
         <w:pStyle w:val="Heading2"/>
       </w:pPr>
-      <w:bookmarkStart w:id="103" w:name="_Toc411418175"/>
-      <w:bookmarkStart w:id="104" w:name="_Toc510109404"/>
+      <w:bookmarkStart w:id="106" w:name="_Toc411418175"/>
+      <w:bookmarkStart w:id="107" w:name="_Toc510196061"/>
       <w:r>
         <w:t>Testing</w:t>
       </w:r>
-      <w:bookmarkEnd w:id="103"/>
-      <w:bookmarkEnd w:id="104"/>
+      <w:bookmarkEnd w:id="106"/>
+      <w:bookmarkEnd w:id="107"/>
     </w:p>
     <w:p>
       <w:pPr>
         <w:pStyle w:val="Heading3"/>
       </w:pPr>
-      <w:bookmarkStart w:id="105" w:name="_Toc510109405"/>
+      <w:bookmarkStart w:id="108" w:name="_Toc510196062"/>
       <w:r>
         <w:t>Unit Testing</w:t>
       </w:r>
-      <w:bookmarkEnd w:id="105"/>
+      <w:bookmarkEnd w:id="108"/>
     </w:p>
     <w:p>
       <w:r>
@@ -12914,11 +13451,11 @@
       <w:pPr>
         <w:pStyle w:val="Heading3"/>
       </w:pPr>
-      <w:bookmarkStart w:id="106" w:name="_Toc510109406"/>
+      <w:bookmarkStart w:id="109" w:name="_Toc510196063"/>
       <w:r>
         <w:t>Integration Testing</w:t>
       </w:r>
-      <w:bookmarkEnd w:id="106"/>
+      <w:bookmarkEnd w:id="109"/>
     </w:p>
     <w:p>
       <w:r>
@@ -12950,11 +13487,11 @@
       <w:pPr>
         <w:pStyle w:val="Heading3"/>
       </w:pPr>
-      <w:bookmarkStart w:id="107" w:name="_Toc510109407"/>
+      <w:bookmarkStart w:id="110" w:name="_Toc510196064"/>
       <w:r>
         <w:t>Functional Testing</w:t>
       </w:r>
-      <w:bookmarkEnd w:id="107"/>
+      <w:bookmarkEnd w:id="110"/>
     </w:p>
     <w:p>
       <w:r>
@@ -12969,12 +13506,12 @@
       <w:pPr>
         <w:pStyle w:val="Heading3"/>
       </w:pPr>
-      <w:bookmarkStart w:id="108" w:name="_Toc510109408"/>
+      <w:bookmarkStart w:id="111" w:name="_Toc510196065"/>
       <w:r>
         <w:lastRenderedPageBreak/>
         <w:t>Usability Testing</w:t>
       </w:r>
-      <w:bookmarkEnd w:id="108"/>
+      <w:bookmarkEnd w:id="111"/>
     </w:p>
     <w:p>
       <w:r>
@@ -12994,11 +13531,11 @@
       <w:pPr>
         <w:pStyle w:val="Heading3"/>
       </w:pPr>
-      <w:bookmarkStart w:id="109" w:name="_Toc510109409"/>
+      <w:bookmarkStart w:id="112" w:name="_Toc510196066"/>
       <w:r>
         <w:t>Regression Testing</w:t>
       </w:r>
-      <w:bookmarkEnd w:id="109"/>
+      <w:bookmarkEnd w:id="112"/>
     </w:p>
     <w:p>
       <w:r>
@@ -13017,13 +13554,13 @@
       <w:pPr>
         <w:pStyle w:val="Heading2"/>
       </w:pPr>
-      <w:bookmarkStart w:id="110" w:name="_Toc411418176"/>
-      <w:bookmarkStart w:id="111" w:name="_Toc510109410"/>
+      <w:bookmarkStart w:id="113" w:name="_Toc411418176"/>
+      <w:bookmarkStart w:id="114" w:name="_Toc510196067"/>
       <w:r>
         <w:t>Evaluation</w:t>
       </w:r>
-      <w:bookmarkEnd w:id="110"/>
-      <w:bookmarkEnd w:id="111"/>
+      <w:bookmarkEnd w:id="113"/>
+      <w:bookmarkEnd w:id="114"/>
     </w:p>
     <w:p>
       <w:r>
@@ -13072,38 +13609,38 @@
       <w:pPr>
         <w:pStyle w:val="Heading1"/>
       </w:pPr>
-      <w:bookmarkStart w:id="112" w:name="_Toc405989082"/>
-      <w:bookmarkStart w:id="113" w:name="_Toc405989249"/>
-      <w:bookmarkStart w:id="114" w:name="_Toc405989487"/>
-      <w:bookmarkStart w:id="115" w:name="_Toc406006437"/>
-      <w:bookmarkStart w:id="116" w:name="_Toc406008754"/>
-      <w:bookmarkStart w:id="117" w:name="_Toc406051966"/>
-      <w:bookmarkStart w:id="118" w:name="_Toc411418177"/>
-      <w:bookmarkStart w:id="119" w:name="_Toc510109411"/>
+      <w:bookmarkStart w:id="115" w:name="_Toc405989082"/>
+      <w:bookmarkStart w:id="116" w:name="_Toc405989249"/>
+      <w:bookmarkStart w:id="117" w:name="_Toc405989487"/>
+      <w:bookmarkStart w:id="118" w:name="_Toc406006437"/>
+      <w:bookmarkStart w:id="119" w:name="_Toc406008754"/>
+      <w:bookmarkStart w:id="120" w:name="_Toc406051966"/>
+      <w:bookmarkStart w:id="121" w:name="_Toc411418177"/>
+      <w:bookmarkStart w:id="122" w:name="_Toc510196068"/>
       <w:r>
         <w:lastRenderedPageBreak/>
         <w:t>Conclusions</w:t>
       </w:r>
-      <w:bookmarkEnd w:id="112"/>
-      <w:bookmarkEnd w:id="113"/>
-      <w:bookmarkEnd w:id="114"/>
       <w:bookmarkEnd w:id="115"/>
       <w:bookmarkEnd w:id="116"/>
       <w:bookmarkEnd w:id="117"/>
       <w:bookmarkEnd w:id="118"/>
       <w:bookmarkEnd w:id="119"/>
-    </w:p>
-    <w:p>
-      <w:pPr>
-        <w:pStyle w:val="Heading2"/>
-      </w:pPr>
-      <w:bookmarkStart w:id="120" w:name="_Toc411418178"/>
-      <w:bookmarkStart w:id="121" w:name="_Toc510109412"/>
-      <w:r>
-        <w:t>Introduction</w:t>
-      </w:r>
       <w:bookmarkEnd w:id="120"/>
       <w:bookmarkEnd w:id="121"/>
+      <w:bookmarkEnd w:id="122"/>
+    </w:p>
+    <w:p>
+      <w:pPr>
+        <w:pStyle w:val="Heading2"/>
+      </w:pPr>
+      <w:bookmarkStart w:id="123" w:name="_Toc411418178"/>
+      <w:bookmarkStart w:id="124" w:name="_Toc510196069"/>
+      <w:r>
+        <w:t>Introduction</w:t>
+      </w:r>
+      <w:bookmarkEnd w:id="123"/>
+      <w:bookmarkEnd w:id="124"/>
     </w:p>
     <w:p>
       <w:r>
@@ -13167,13 +13704,13 @@
       <w:pPr>
         <w:pStyle w:val="Heading2"/>
       </w:pPr>
-      <w:bookmarkStart w:id="122" w:name="_Toc411418179"/>
-      <w:bookmarkStart w:id="123" w:name="_Toc510109413"/>
+      <w:bookmarkStart w:id="125" w:name="_Toc411418179"/>
+      <w:bookmarkStart w:id="126" w:name="_Toc510196070"/>
       <w:r>
         <w:t>Reflection</w:t>
       </w:r>
-      <w:bookmarkEnd w:id="122"/>
-      <w:bookmarkEnd w:id="123"/>
+      <w:bookmarkEnd w:id="125"/>
+      <w:bookmarkEnd w:id="126"/>
     </w:p>
     <w:p>
       <w:r>
@@ -13374,14 +13911,14 @@
       <w:pPr>
         <w:pStyle w:val="Heading2"/>
       </w:pPr>
-      <w:bookmarkStart w:id="124" w:name="_Toc411418180"/>
-      <w:bookmarkStart w:id="125" w:name="_Toc510109414"/>
+      <w:bookmarkStart w:id="127" w:name="_Toc411418180"/>
+      <w:bookmarkStart w:id="128" w:name="_Toc510196071"/>
       <w:r>
         <w:lastRenderedPageBreak/>
         <w:t>Recommendations</w:t>
       </w:r>
-      <w:bookmarkEnd w:id="124"/>
-      <w:bookmarkEnd w:id="125"/>
+      <w:bookmarkEnd w:id="127"/>
+      <w:bookmarkEnd w:id="128"/>
     </w:p>
     <w:p>
       <w:r>
@@ -13417,24 +13954,24 @@
           <w:numId w:val="0"/>
         </w:numPr>
       </w:pPr>
-      <w:bookmarkStart w:id="126" w:name="_Toc405989083"/>
-      <w:bookmarkStart w:id="127" w:name="_Toc405989250"/>
-      <w:bookmarkStart w:id="128" w:name="_Toc405989488"/>
-      <w:bookmarkStart w:id="129" w:name="_Toc406008755"/>
-      <w:bookmarkStart w:id="130" w:name="_Toc406051967"/>
-      <w:bookmarkStart w:id="131" w:name="_Toc411418181"/>
-      <w:bookmarkStart w:id="132" w:name="_Toc510109415"/>
+      <w:bookmarkStart w:id="129" w:name="_Toc405989083"/>
+      <w:bookmarkStart w:id="130" w:name="_Toc405989250"/>
+      <w:bookmarkStart w:id="131" w:name="_Toc405989488"/>
+      <w:bookmarkStart w:id="132" w:name="_Toc406008755"/>
+      <w:bookmarkStart w:id="133" w:name="_Toc406051967"/>
+      <w:bookmarkStart w:id="134" w:name="_Toc411418181"/>
+      <w:bookmarkStart w:id="135" w:name="_Toc510196072"/>
       <w:r>
         <w:lastRenderedPageBreak/>
         <w:t>References</w:t>
       </w:r>
-      <w:bookmarkEnd w:id="126"/>
-      <w:bookmarkEnd w:id="127"/>
-      <w:bookmarkEnd w:id="128"/>
       <w:bookmarkEnd w:id="129"/>
       <w:bookmarkEnd w:id="130"/>
       <w:bookmarkEnd w:id="131"/>
       <w:bookmarkEnd w:id="132"/>
+      <w:bookmarkEnd w:id="133"/>
+      <w:bookmarkEnd w:id="134"/>
+      <w:bookmarkEnd w:id="135"/>
     </w:p>
     <w:p>
       <w:pPr>
@@ -13890,7 +14427,7 @@
     <w:p>
       <w:pPr>
         <w:sectPr>
-          <w:headerReference w:type="default" r:id="rId29"/>
+          <w:headerReference w:type="default" r:id="rId30"/>
           <w:pgSz w:w="11906" w:h="16838" w:code="9"/>
           <w:pgMar w:top="1440" w:right="1440" w:bottom="1440" w:left="1440" w:header="709" w:footer="709" w:gutter="0"/>
           <w:cols w:space="708"/>
@@ -13909,24 +14446,24 @@
           <w:numId w:val="0"/>
         </w:numPr>
       </w:pPr>
-      <w:bookmarkStart w:id="133" w:name="_Toc405989084"/>
-      <w:bookmarkStart w:id="134" w:name="_Toc405989251"/>
-      <w:bookmarkStart w:id="135" w:name="_Toc405989489"/>
-      <w:bookmarkStart w:id="136" w:name="_Toc406008756"/>
-      <w:bookmarkStart w:id="137" w:name="_Toc406051968"/>
-      <w:bookmarkStart w:id="138" w:name="_Toc411418182"/>
-      <w:bookmarkStart w:id="139" w:name="_Toc510109416"/>
+      <w:bookmarkStart w:id="136" w:name="_Toc405989084"/>
+      <w:bookmarkStart w:id="137" w:name="_Toc405989251"/>
+      <w:bookmarkStart w:id="138" w:name="_Toc405989489"/>
+      <w:bookmarkStart w:id="139" w:name="_Toc406008756"/>
+      <w:bookmarkStart w:id="140" w:name="_Toc406051968"/>
+      <w:bookmarkStart w:id="141" w:name="_Toc411418182"/>
+      <w:bookmarkStart w:id="142" w:name="_Toc510196073"/>
       <w:r>
         <w:lastRenderedPageBreak/>
         <w:t>Glossary</w:t>
       </w:r>
-      <w:bookmarkEnd w:id="133"/>
-      <w:bookmarkEnd w:id="134"/>
-      <w:bookmarkEnd w:id="135"/>
       <w:bookmarkEnd w:id="136"/>
       <w:bookmarkEnd w:id="137"/>
       <w:bookmarkEnd w:id="138"/>
       <w:bookmarkEnd w:id="139"/>
+      <w:bookmarkEnd w:id="140"/>
+      <w:bookmarkEnd w:id="141"/>
+      <w:bookmarkEnd w:id="142"/>
     </w:p>
     <w:p/>
     <w:tbl>
@@ -13961,8 +14498,6 @@
             <w:r>
               <w:t xml:space="preserve">Allows for data to be sent to and retrieved from a server. </w:t>
             </w:r>
-            <w:bookmarkStart w:id="140" w:name="_GoBack"/>
-            <w:bookmarkEnd w:id="140"/>
           </w:p>
         </w:tc>
       </w:tr>
@@ -14000,24 +14535,6 @@
             <w:pPr>
               <w:jc w:val="center"/>
             </w:pPr>
-          </w:p>
-        </w:tc>
-        <w:tc>
-          <w:tcPr>
-            <w:tcW w:w="4508" w:type="dxa"/>
-          </w:tcPr>
-          <w:p/>
-        </w:tc>
-      </w:tr>
-      <w:tr>
-        <w:tc>
-          <w:tcPr>
-            <w:tcW w:w="4508" w:type="dxa"/>
-          </w:tcPr>
-          <w:p>
-            <w:pPr>
-              <w:jc w:val="center"/>
-            </w:pPr>
             <w:r>
               <w:t>Frontend</w:t>
             </w:r>
@@ -14032,24 +14549,6 @@
               <w:t xml:space="preserve">Refers to what the user sees on the client side. </w:t>
             </w:r>
           </w:p>
-        </w:tc>
-      </w:tr>
-      <w:tr>
-        <w:tc>
-          <w:tcPr>
-            <w:tcW w:w="4508" w:type="dxa"/>
-          </w:tcPr>
-          <w:p>
-            <w:pPr>
-              <w:jc w:val="center"/>
-            </w:pPr>
-          </w:p>
-        </w:tc>
-        <w:tc>
-          <w:tcPr>
-            <w:tcW w:w="4508" w:type="dxa"/>
-          </w:tcPr>
-          <w:p/>
         </w:tc>
       </w:tr>
       <w:tr>
@@ -14114,60 +14613,6 @@
             <w:pPr>
               <w:jc w:val="center"/>
             </w:pPr>
-          </w:p>
-        </w:tc>
-        <w:tc>
-          <w:tcPr>
-            <w:tcW w:w="4508" w:type="dxa"/>
-          </w:tcPr>
-          <w:p/>
-        </w:tc>
-      </w:tr>
-      <w:tr>
-        <w:tc>
-          <w:tcPr>
-            <w:tcW w:w="4508" w:type="dxa"/>
-          </w:tcPr>
-          <w:p>
-            <w:pPr>
-              <w:jc w:val="center"/>
-            </w:pPr>
-          </w:p>
-        </w:tc>
-        <w:tc>
-          <w:tcPr>
-            <w:tcW w:w="4508" w:type="dxa"/>
-          </w:tcPr>
-          <w:p/>
-        </w:tc>
-      </w:tr>
-      <w:tr>
-        <w:tc>
-          <w:tcPr>
-            <w:tcW w:w="4508" w:type="dxa"/>
-          </w:tcPr>
-          <w:p>
-            <w:pPr>
-              <w:jc w:val="center"/>
-            </w:pPr>
-          </w:p>
-        </w:tc>
-        <w:tc>
-          <w:tcPr>
-            <w:tcW w:w="4508" w:type="dxa"/>
-          </w:tcPr>
-          <w:p/>
-        </w:tc>
-      </w:tr>
-      <w:tr>
-        <w:tc>
-          <w:tcPr>
-            <w:tcW w:w="4508" w:type="dxa"/>
-          </w:tcPr>
-          <w:p>
-            <w:pPr>
-              <w:jc w:val="center"/>
-            </w:pPr>
             <w:r>
               <w:t>Stack Overflow</w:t>
             </w:r>
@@ -14184,60 +14629,6 @@
           </w:p>
         </w:tc>
       </w:tr>
-      <w:tr>
-        <w:tc>
-          <w:tcPr>
-            <w:tcW w:w="4508" w:type="dxa"/>
-          </w:tcPr>
-          <w:p>
-            <w:pPr>
-              <w:jc w:val="center"/>
-            </w:pPr>
-          </w:p>
-        </w:tc>
-        <w:tc>
-          <w:tcPr>
-            <w:tcW w:w="4508" w:type="dxa"/>
-          </w:tcPr>
-          <w:p/>
-        </w:tc>
-      </w:tr>
-      <w:tr>
-        <w:tc>
-          <w:tcPr>
-            <w:tcW w:w="4508" w:type="dxa"/>
-          </w:tcPr>
-          <w:p>
-            <w:pPr>
-              <w:jc w:val="center"/>
-            </w:pPr>
-          </w:p>
-        </w:tc>
-        <w:tc>
-          <w:tcPr>
-            <w:tcW w:w="4508" w:type="dxa"/>
-          </w:tcPr>
-          <w:p/>
-        </w:tc>
-      </w:tr>
-      <w:tr>
-        <w:tc>
-          <w:tcPr>
-            <w:tcW w:w="4508" w:type="dxa"/>
-          </w:tcPr>
-          <w:p>
-            <w:pPr>
-              <w:jc w:val="center"/>
-            </w:pPr>
-          </w:p>
-        </w:tc>
-        <w:tc>
-          <w:tcPr>
-            <w:tcW w:w="4508" w:type="dxa"/>
-          </w:tcPr>
-          <w:p/>
-        </w:tc>
-      </w:tr>
     </w:tbl>
     <w:p>
       <w:pPr>
@@ -14257,24 +14648,24 @@
           <w:numId w:val="0"/>
         </w:numPr>
       </w:pPr>
-      <w:bookmarkStart w:id="141" w:name="_Toc405989085"/>
-      <w:bookmarkStart w:id="142" w:name="_Toc405989252"/>
-      <w:bookmarkStart w:id="143" w:name="_Toc405989490"/>
-      <w:bookmarkStart w:id="144" w:name="_Toc406008757"/>
-      <w:bookmarkStart w:id="145" w:name="_Toc406051969"/>
-      <w:bookmarkStart w:id="146" w:name="_Toc411418183"/>
-      <w:bookmarkStart w:id="147" w:name="_Toc510109417"/>
+      <w:bookmarkStart w:id="143" w:name="_Toc405989085"/>
+      <w:bookmarkStart w:id="144" w:name="_Toc405989252"/>
+      <w:bookmarkStart w:id="145" w:name="_Toc405989490"/>
+      <w:bookmarkStart w:id="146" w:name="_Toc406008757"/>
+      <w:bookmarkStart w:id="147" w:name="_Toc406051969"/>
+      <w:bookmarkStart w:id="148" w:name="_Toc411418183"/>
+      <w:bookmarkStart w:id="149" w:name="_Toc510196074"/>
       <w:r>
         <w:lastRenderedPageBreak/>
         <w:t>List of Abbreviations</w:t>
       </w:r>
-      <w:bookmarkEnd w:id="141"/>
-      <w:bookmarkEnd w:id="142"/>
       <w:bookmarkEnd w:id="143"/>
       <w:bookmarkEnd w:id="144"/>
       <w:bookmarkEnd w:id="145"/>
       <w:bookmarkEnd w:id="146"/>
       <w:bookmarkEnd w:id="147"/>
+      <w:bookmarkEnd w:id="148"/>
+      <w:bookmarkEnd w:id="149"/>
     </w:p>
     <w:p/>
     <w:tbl>
@@ -14394,8 +14785,8 @@
           <w:numId w:val="0"/>
         </w:numPr>
       </w:pPr>
-      <w:bookmarkStart w:id="148" w:name="_Toc411418184"/>
-      <w:bookmarkStart w:id="149" w:name="_Toc510109418"/>
+      <w:bookmarkStart w:id="150" w:name="_Toc411418184"/>
+      <w:bookmarkStart w:id="151" w:name="_Toc510196075"/>
       <w:r>
         <w:lastRenderedPageBreak/>
         <w:t>Appendix Title uses ‘Heading 1</w:t>
@@ -14403,8 +14794,8 @@
       <w:r>
         <w:t>’</w:t>
       </w:r>
-      <w:bookmarkEnd w:id="148"/>
-      <w:bookmarkEnd w:id="149"/>
+      <w:bookmarkEnd w:id="150"/>
+      <w:bookmarkEnd w:id="151"/>
     </w:p>
     <w:p>
       <w:pPr>
@@ -14415,17 +14806,17 @@
         </w:numPr>
         <w:ind w:left="284"/>
       </w:pPr>
-      <w:bookmarkStart w:id="150" w:name="_Toc411418185"/>
-      <w:bookmarkStart w:id="151" w:name="_Toc510109419"/>
+      <w:bookmarkStart w:id="152" w:name="_Toc411418185"/>
+      <w:bookmarkStart w:id="153" w:name="_Toc510196076"/>
       <w:r>
         <w:t>Appendix sub-title uses ‘Heading 7’</w:t>
       </w:r>
-      <w:bookmarkEnd w:id="150"/>
-      <w:bookmarkEnd w:id="151"/>
+      <w:bookmarkEnd w:id="152"/>
+      <w:bookmarkEnd w:id="153"/>
     </w:p>
     <w:p/>
     <w:sectPr>
-      <w:headerReference w:type="default" r:id="rId30"/>
+      <w:headerReference w:type="default" r:id="rId31"/>
       <w:pgSz w:w="11906" w:h="16838" w:code="9"/>
       <w:pgMar w:top="1440" w:right="1440" w:bottom="1440" w:left="1440" w:header="709" w:footer="709" w:gutter="0"/>
       <w:cols w:space="708"/>
@@ -14570,7 +14961,7 @@
       <w:rPr>
         <w:noProof/>
       </w:rPr>
-      <w:t>31</w:t>
+      <w:t>14</w:t>
     </w:r>
     <w:r>
       <w:rPr>
@@ -14709,7 +15100,7 @@
         <w:rPr>
           <w:noProof/>
         </w:rPr>
-        <w:t>Conclusions</w:t>
+        <w:t>System Design</w:t>
       </w:r>
     </w:fldSimple>
     <w:r>
@@ -14748,7 +15139,7 @@
         <w:rPr>
           <w:noProof/>
         </w:rPr>
-        <w:t>Glossary</w:t>
+        <w:t>List of Abbreviations</w:t>
       </w:r>
     </w:fldSimple>
     <w:r>
@@ -18693,7 +19084,7 @@
 </file>
 
 <file path=customXml/itemProps1.xml><?xml version="1.0" encoding="utf-8"?>
-<ds:datastoreItem xmlns:ds="http://schemas.openxmlformats.org/officeDocument/2006/customXml" ds:itemID="{526A2C48-38DC-436B-A4C0-5FDCEE0D2E99}">
+<ds:datastoreItem xmlns:ds="http://schemas.openxmlformats.org/officeDocument/2006/customXml" ds:itemID="{98347059-CAFC-4FA6-AED2-DA6B9B7F1011}">
   <ds:schemaRefs>
     <ds:schemaRef ds:uri="http://schemas.openxmlformats.org/officeDocument/2006/bibliography"/>
   </ds:schemaRefs>

</xml_diff>